<commit_message>
actualizacion word imagen transferencias
</commit_message>
<xml_diff>
--- a/dbData/TPINT_GRUPO_10_LAB4.docx
+++ b/dbData/TPINT_GRUPO_10_LAB4.docx
@@ -906,7 +906,7 @@
           <w:u w:val="single"/>
         </w:rPr>
         <w:drawing>
-          <wp:inline distT="0" distB="0" distL="0" distR="0" wp14:anchorId="4DD2EAD8" wp14:editId="5886D75F">
+          <wp:inline distT="0" distB="0" distL="0" distR="0" wp14:anchorId="4DD2EAD8" wp14:editId="0A3B0923">
             <wp:extent cx="5402580" cy="1409700"/>
             <wp:effectExtent l="0" t="0" r="7620" b="0"/>
             <wp:docPr id="1658198634" name="Imagen 4"/>
@@ -1551,7 +1551,7 @@
           <w:u w:val="single"/>
         </w:rPr>
         <w:drawing>
-          <wp:inline distT="0" distB="0" distL="0" distR="0" wp14:anchorId="3E3C4D4C" wp14:editId="10B3B080">
+          <wp:inline distT="0" distB="0" distL="0" distR="0" wp14:anchorId="3E3C4D4C" wp14:editId="44263E91">
             <wp:extent cx="5394960" cy="1348740"/>
             <wp:effectExtent l="0" t="0" r="0" b="3810"/>
             <wp:docPr id="2076238279" name="Imagen 7"/>
@@ -2381,7 +2381,7 @@
           <w:u w:val="single"/>
         </w:rPr>
         <w:drawing>
-          <wp:inline distT="0" distB="0" distL="0" distR="0" wp14:anchorId="71DCB788" wp14:editId="7B1FDECF">
+          <wp:inline distT="0" distB="0" distL="0" distR="0" wp14:anchorId="71DCB788" wp14:editId="31953530">
             <wp:extent cx="2278380" cy="2037026"/>
             <wp:effectExtent l="0" t="0" r="7620" b="1905"/>
             <wp:docPr id="1674297532" name="Imagen 9"/>
@@ -3147,34 +3147,7 @@
           <w:sz w:val="22"/>
           <w:szCs w:val="22"/>
         </w:rPr>
-        <w:t xml:space="preserve">En caso de eliminar </w:t>
-      </w:r>
-      <w:r>
-        <w:rPr>
-          <w:rFonts w:ascii="Arial" w:hAnsi="Arial" w:cs="Arial"/>
-          <w:bCs/>
-          <w:sz w:val="22"/>
-          <w:szCs w:val="22"/>
-        </w:rPr>
-        <w:t>una cuenta</w:t>
-      </w:r>
-      <w:r>
-        <w:rPr>
-          <w:rFonts w:ascii="Arial" w:hAnsi="Arial" w:cs="Arial"/>
-          <w:bCs/>
-          <w:sz w:val="22"/>
-          <w:szCs w:val="22"/>
-        </w:rPr>
-        <w:t xml:space="preserve">, se le consultará si está seguro antes de efectuar la operación </w:t>
-      </w:r>
-      <w:r>
-        <w:rPr>
-          <w:rFonts w:ascii="Arial" w:hAnsi="Arial" w:cs="Arial"/>
-          <w:bCs/>
-          <w:sz w:val="22"/>
-          <w:szCs w:val="22"/>
-        </w:rPr>
-        <w:t>antes de efectivizar la operación</w:t>
+        <w:t>En caso de eliminar una cuenta, se le consultará si está seguro antes de efectuar la operación antes de efectivizar la operación</w:t>
       </w:r>
     </w:p>
     <w:p>
@@ -3860,15 +3833,7 @@
           <w:sz w:val="22"/>
           <w:szCs w:val="22"/>
         </w:rPr>
-        <w:t>Consultar sus cuentas vigentes</w:t>
-      </w:r>
-      <w:r>
-        <w:rPr>
-          <w:rFonts w:ascii="Arial" w:hAnsi="Arial" w:cs="Calibri"/>
-          <w:sz w:val="22"/>
-          <w:szCs w:val="22"/>
-        </w:rPr>
-        <w:t xml:space="preserve"> </w:t>
+        <w:t xml:space="preserve">Consultar sus cuentas vigentes </w:t>
       </w:r>
     </w:p>
     <w:p>
@@ -3907,23 +3872,7 @@
           <w:sz w:val="22"/>
           <w:szCs w:val="22"/>
         </w:rPr>
-        <w:t xml:space="preserve">Podrá ver el estado de </w:t>
-      </w:r>
-      <w:r>
-        <w:rPr>
-          <w:rFonts w:ascii="Arial" w:hAnsi="Arial" w:cs="Calibri"/>
-          <w:sz w:val="22"/>
-          <w:szCs w:val="22"/>
-        </w:rPr>
-        <w:t>sus cuentas</w:t>
-      </w:r>
-      <w:r>
-        <w:rPr>
-          <w:rFonts w:ascii="Arial" w:hAnsi="Arial" w:cs="Calibri"/>
-          <w:sz w:val="22"/>
-          <w:szCs w:val="22"/>
-        </w:rPr>
-        <w:t xml:space="preserve">, o realizar operaciones como transferencias o solicitudes de préstamo. Contará con una opción de cerrar sesión que lo devolverá a la página de </w:t>
+        <w:t xml:space="preserve">Podrá ver el estado de sus cuentas, o realizar operaciones como transferencias o solicitudes de préstamo. Contará con una opción de cerrar sesión que lo devolverá a la página de </w:t>
       </w:r>
       <w:proofErr w:type="spellStart"/>
       <w:r>
@@ -5470,15 +5419,7 @@
           <w:sz w:val="22"/>
           <w:szCs w:val="22"/>
         </w:rPr>
-        <w:t>.</w:t>
-      </w:r>
-      <w:r>
-        <w:rPr>
-          <w:rFonts w:ascii="Arial" w:hAnsi="Arial" w:cs="Calibri"/>
-          <w:sz w:val="22"/>
-          <w:szCs w:val="22"/>
-        </w:rPr>
-        <w:t xml:space="preserve"> Desde aquí será requerido que se complete el monto total del préstamo, la cantidad total de cuotas y la cuenta en la que será acreditada. La solicitud será enviada para ser gestionada por un administrador del banco. Todos los campos obligatorios deben ser completados para efectuar la operación</w:t>
+        <w:t>. Desde aquí será requerido que se complete el monto total del préstamo, la cantidad total de cuotas y la cuenta en la que será acreditada. La solicitud será enviada para ser gestionada por un administrador del banco. Todos los campos obligatorios deben ser completados para efectuar la operación</w:t>
       </w:r>
     </w:p>
     <w:p>
@@ -6219,10 +6160,10 @@
           <w:noProof/>
         </w:rPr>
         <w:drawing>
-          <wp:inline distT="0" distB="0" distL="0" distR="0" wp14:anchorId="3D4EF29F" wp14:editId="7E1367AF">
-            <wp:extent cx="5400675" cy="1800225"/>
+          <wp:inline distT="0" distB="0" distL="0" distR="0" wp14:anchorId="74DF8354" wp14:editId="1675D4E2">
+            <wp:extent cx="5397500" cy="3435350"/>
             <wp:effectExtent l="0" t="0" r="0" b="0"/>
-            <wp:docPr id="584106322" name="Imagen 584106322"/>
+            <wp:docPr id="1274884643" name="Imagen 1"/>
             <wp:cNvGraphicFramePr>
               <a:graphicFrameLocks xmlns:a="http://schemas.openxmlformats.org/drawingml/2006/main" noChangeAspect="1"/>
             </wp:cNvGraphicFramePr>
@@ -6230,8 +6171,10 @@
               <a:graphicData uri="http://schemas.openxmlformats.org/drawingml/2006/picture">
                 <pic:pic xmlns:pic="http://schemas.openxmlformats.org/drawingml/2006/picture">
                   <pic:nvPicPr>
-                    <pic:cNvPr id="0" name=""/>
-                    <pic:cNvPicPr/>
+                    <pic:cNvPr id="0" name="Picture 1"/>
+                    <pic:cNvPicPr>
+                      <a:picLocks noChangeAspect="1" noChangeArrowheads="1"/>
+                    </pic:cNvPicPr>
                   </pic:nvPicPr>
                   <pic:blipFill>
                     <a:blip r:embed="rId26">
@@ -6241,18 +6184,23 @@
                         </a:ext>
                       </a:extLst>
                     </a:blip>
+                    <a:srcRect/>
                     <a:stretch>
                       <a:fillRect/>
                     </a:stretch>
                   </pic:blipFill>
-                  <pic:spPr>
+                  <pic:spPr bwMode="auto">
                     <a:xfrm>
                       <a:off x="0" y="0"/>
-                      <a:ext cx="5400675" cy="1800225"/>
+                      <a:ext cx="5397500" cy="3435350"/>
                     </a:xfrm>
                     <a:prstGeom prst="rect">
                       <a:avLst/>
                     </a:prstGeom>
+                    <a:noFill/>
+                    <a:ln>
+                      <a:noFill/>
+                    </a:ln>
                   </pic:spPr>
                 </pic:pic>
               </a:graphicData>

</xml_diff>

<commit_message>
Fix DB + Diagrama + Script + Word
</commit_message>
<xml_diff>
--- a/dbData/TPINT_GRUPO_10_LAB4.docx
+++ b/dbData/TPINT_GRUPO_10_LAB4.docx
@@ -95,33 +95,56 @@
       </w:r>
       <w:r>
         <w:rPr>
+          <w:b/>
+          <w:bCs/>
+          <w:sz w:val="36"/>
+          <w:szCs w:val="36"/>
+          <w:u w:val="single"/>
+        </w:rPr>
+        <w:lastRenderedPageBreak/>
+        <w:t>DIAGRAMA DE LA BASE DE DATOS</w:t>
+      </w:r>
+    </w:p>
+    <w:p>
+      <w:pPr>
+        <w:jc w:val="center"/>
+        <w:rPr>
+          <w:rFonts w:asciiTheme="majorHAnsi" w:hAnsiTheme="majorHAnsi" w:cs="Calibri"/>
+          <w:b/>
+          <w:bCs/>
+          <w:sz w:val="36"/>
+          <w:szCs w:val="36"/>
+          <w:u w:val="single"/>
+        </w:rPr>
+      </w:pPr>
+      <w:r>
+        <w:rPr>
           <w:rFonts w:ascii="Arial" w:hAnsi="Arial" w:cs="Calibri"/>
           <w:noProof/>
           <w:sz w:val="24"/>
           <w:szCs w:val="24"/>
         </w:rPr>
-        <w:lastRenderedPageBreak/>
         <w:drawing>
-          <wp:anchor distT="0" distB="0" distL="114300" distR="114300" simplePos="0" relativeHeight="251658240" behindDoc="1" locked="0" layoutInCell="1" allowOverlap="1" wp14:anchorId="00330579" wp14:editId="4D24218B">
+          <wp:anchor distT="0" distB="0" distL="114300" distR="114300" simplePos="0" relativeHeight="251658240" behindDoc="1" locked="0" layoutInCell="1" allowOverlap="1" wp14:anchorId="00330579" wp14:editId="1B7E6BD5">
             <wp:simplePos x="0" y="0"/>
             <wp:positionH relativeFrom="column">
-              <wp:posOffset>-866775</wp:posOffset>
+              <wp:posOffset>-889635</wp:posOffset>
             </wp:positionH>
             <wp:positionV relativeFrom="paragraph">
-              <wp:posOffset>430530</wp:posOffset>
+              <wp:posOffset>554355</wp:posOffset>
             </wp:positionV>
-            <wp:extent cx="7127875" cy="4221480"/>
+            <wp:extent cx="7207250" cy="3154680"/>
             <wp:effectExtent l="0" t="0" r="0" b="7620"/>
             <wp:wrapTight wrapText="bothSides">
               <wp:wrapPolygon edited="0">
                 <wp:start x="0" y="0"/>
-                <wp:lineTo x="0" y="21542"/>
-                <wp:lineTo x="21533" y="21542"/>
-                <wp:lineTo x="21533" y="0"/>
+                <wp:lineTo x="0" y="21522"/>
+                <wp:lineTo x="21524" y="21522"/>
+                <wp:lineTo x="21524" y="0"/>
                 <wp:lineTo x="0" y="0"/>
               </wp:wrapPolygon>
             </wp:wrapTight>
-            <wp:docPr id="414419376" name="Imagen 1" descr="Texto&#10;&#10;Descripción generada automáticamente"/>
+            <wp:docPr id="414419376" name="Imagen 1"/>
             <wp:cNvGraphicFramePr>
               <a:graphicFrameLocks xmlns:a="http://schemas.openxmlformats.org/drawingml/2006/main" noChangeAspect="1"/>
             </wp:cNvGraphicFramePr>
@@ -129,7 +152,7 @@
               <a:graphicData uri="http://schemas.openxmlformats.org/drawingml/2006/picture">
                 <pic:pic xmlns:pic="http://schemas.openxmlformats.org/drawingml/2006/picture">
                   <pic:nvPicPr>
-                    <pic:cNvPr id="414419376" name="Imagen 1" descr="Texto&#10;&#10;Descripción generada automáticamente"/>
+                    <pic:cNvPr id="414419376" name="Imagen 1"/>
                     <pic:cNvPicPr/>
                   </pic:nvPicPr>
                   <pic:blipFill>
@@ -147,7 +170,7 @@
                   <pic:spPr>
                     <a:xfrm>
                       <a:off x="0" y="0"/>
-                      <a:ext cx="7127875" cy="4221480"/>
+                      <a:ext cx="7207250" cy="3154680"/>
                     </a:xfrm>
                     <a:prstGeom prst="rect">
                       <a:avLst/>
@@ -165,16 +188,19 @@
           </wp:anchor>
         </w:drawing>
       </w:r>
-      <w:r>
-        <w:rPr>
+    </w:p>
+    <w:p>
+      <w:pPr>
+        <w:jc w:val="center"/>
+        <w:rPr>
+          <w:rFonts w:asciiTheme="majorHAnsi" w:hAnsiTheme="majorHAnsi" w:cs="Calibri"/>
           <w:b/>
           <w:bCs/>
           <w:sz w:val="36"/>
           <w:szCs w:val="36"/>
           <w:u w:val="single"/>
         </w:rPr>
-        <w:t>DIAGRAMA DE LA BASE DE DATOS</w:t>
-      </w:r>
+      </w:pPr>
     </w:p>
     <w:p>
       <w:pPr>
@@ -269,7 +295,7 @@
     </w:p>
     <w:p>
       <w:pPr>
-        <w:jc w:val="center"/>
+        <w:spacing w:before="0" w:after="0" w:line="240" w:lineRule="auto"/>
         <w:rPr>
           <w:rFonts w:asciiTheme="majorHAnsi" w:hAnsiTheme="majorHAnsi" w:cs="Calibri"/>
           <w:b/>
@@ -279,10 +305,7 @@
           <w:u w:val="single"/>
         </w:rPr>
       </w:pPr>
-    </w:p>
-    <w:p>
-      <w:pPr>
-        <w:jc w:val="center"/>
+      <w:r>
         <w:rPr>
           <w:rFonts w:asciiTheme="majorHAnsi" w:hAnsiTheme="majorHAnsi" w:cs="Calibri"/>
           <w:b/>
@@ -291,7 +314,8 @@
           <w:szCs w:val="36"/>
           <w:u w:val="single"/>
         </w:rPr>
-      </w:pPr>
+        <w:br w:type="page"/>
+      </w:r>
     </w:p>
     <w:p>
       <w:pPr>
@@ -432,7 +456,6 @@
         <w:t xml:space="preserve"> acceder a su cuenta ingresando sus credenciales. El input de contraseña será de tipo “</w:t>
       </w:r>
       <w:proofErr w:type="spellStart"/>
-      <w:proofErr w:type="gramStart"/>
       <w:r>
         <w:rPr>
           <w:rFonts w:ascii="Arial" w:hAnsi="Arial" w:cs="Calibri"/>
@@ -442,7 +465,6 @@
         <w:t>password</w:t>
       </w:r>
       <w:proofErr w:type="spellEnd"/>
-      <w:proofErr w:type="gramEnd"/>
       <w:r>
         <w:rPr>
           <w:rFonts w:ascii="Arial" w:hAnsi="Arial" w:cs="Calibri"/>
@@ -696,9 +718,9 @@
           <w:u w:val="single"/>
         </w:rPr>
         <w:drawing>
-          <wp:inline distT="0" distB="0" distL="0" distR="0" wp14:anchorId="72855A7F" wp14:editId="031EB459">
-            <wp:extent cx="5387340" cy="4442460"/>
-            <wp:effectExtent l="0" t="0" r="3810" b="0"/>
+          <wp:inline distT="0" distB="0" distL="0" distR="0" wp14:anchorId="72855A7F" wp14:editId="01C91D87">
+            <wp:extent cx="3954780" cy="3261155"/>
+            <wp:effectExtent l="0" t="0" r="7620" b="0"/>
             <wp:docPr id="544118518" name="Imagen 3"/>
             <wp:cNvGraphicFramePr>
               <a:graphicFrameLocks xmlns:a="http://schemas.openxmlformats.org/drawingml/2006/main" noChangeAspect="1"/>
@@ -713,7 +735,7 @@
                     </pic:cNvPicPr>
                   </pic:nvPicPr>
                   <pic:blipFill>
-                    <a:blip r:embed="rId10">
+                    <a:blip r:embed="rId10" cstate="print">
                       <a:extLst>
                         <a:ext uri="{28A0092B-C50C-407E-A947-70E740481C1C}">
                           <a14:useLocalDpi xmlns:a14="http://schemas.microsoft.com/office/drawing/2010/main" val="0"/>
@@ -728,7 +750,7 @@
                   <pic:spPr bwMode="auto">
                     <a:xfrm>
                       <a:off x="0" y="0"/>
-                      <a:ext cx="5387340" cy="4442460"/>
+                      <a:ext cx="3958727" cy="3264409"/>
                     </a:xfrm>
                     <a:prstGeom prst="rect">
                       <a:avLst/>
@@ -769,69 +791,14 @@
         </w:rPr>
         <w:t xml:space="preserve"> exclusiva para el administrador del banco, le permitirá dar de alta a un cliente al completar los datos personales del mismo. Al momento de dar de alta a un cliente, se validará previamente que no se encuentre registrado previamente. Tampoco se admitirán campos obligatorios vacíos</w:t>
       </w:r>
-    </w:p>
-    <w:p>
-      <w:pPr>
-        <w:rPr>
-          <w:rFonts w:ascii="Arial" w:hAnsi="Arial" w:cs="Calibri"/>
-          <w:sz w:val="22"/>
-          <w:szCs w:val="22"/>
-        </w:rPr>
-      </w:pPr>
-    </w:p>
-    <w:p>
-      <w:pPr>
-        <w:rPr>
-          <w:rFonts w:ascii="Arial" w:hAnsi="Arial" w:cs="Calibri"/>
-          <w:sz w:val="22"/>
-          <w:szCs w:val="22"/>
-        </w:rPr>
-      </w:pPr>
-    </w:p>
-    <w:p>
-      <w:pPr>
-        <w:rPr>
-          <w:rFonts w:ascii="Arial" w:hAnsi="Arial" w:cs="Calibri"/>
-          <w:sz w:val="22"/>
-          <w:szCs w:val="22"/>
-        </w:rPr>
-      </w:pPr>
-    </w:p>
-    <w:p>
-      <w:pPr>
-        <w:rPr>
-          <w:rFonts w:ascii="Arial" w:hAnsi="Arial" w:cs="Calibri"/>
-          <w:sz w:val="22"/>
-          <w:szCs w:val="22"/>
-        </w:rPr>
-      </w:pPr>
-    </w:p>
-    <w:p>
-      <w:pPr>
-        <w:rPr>
-          <w:rFonts w:ascii="Arial" w:hAnsi="Arial" w:cs="Calibri"/>
-          <w:sz w:val="22"/>
-          <w:szCs w:val="22"/>
-        </w:rPr>
-      </w:pPr>
-    </w:p>
-    <w:p>
-      <w:pPr>
-        <w:rPr>
-          <w:rFonts w:ascii="Arial" w:hAnsi="Arial" w:cs="Calibri"/>
-          <w:sz w:val="22"/>
-          <w:szCs w:val="22"/>
-        </w:rPr>
-      </w:pPr>
-    </w:p>
-    <w:p>
-      <w:pPr>
-        <w:rPr>
-          <w:rFonts w:ascii="Arial" w:hAnsi="Arial" w:cs="Calibri"/>
-          <w:sz w:val="22"/>
-          <w:szCs w:val="22"/>
-        </w:rPr>
-      </w:pPr>
+      <w:r>
+        <w:rPr>
+          <w:rFonts w:ascii="Arial" w:hAnsi="Arial" w:cs="Calibri"/>
+          <w:sz w:val="22"/>
+          <w:szCs w:val="22"/>
+        </w:rPr>
+        <w:t>.</w:t>
+      </w:r>
     </w:p>
     <w:p>
       <w:pPr>
@@ -858,7 +825,6 @@
           <w:sz w:val="22"/>
           <w:szCs w:val="22"/>
         </w:rPr>
-        <w:lastRenderedPageBreak/>
         <w:t>ClientesEliminado</w:t>
       </w:r>
       <w:r>
@@ -906,7 +872,7 @@
           <w:u w:val="single"/>
         </w:rPr>
         <w:drawing>
-          <wp:inline distT="0" distB="0" distL="0" distR="0" wp14:anchorId="4DD2EAD8" wp14:editId="0A3B0923">
+          <wp:inline distT="0" distB="0" distL="0" distR="0" wp14:anchorId="4DD2EAD8" wp14:editId="7A8CACAB">
             <wp:extent cx="5402580" cy="1409700"/>
             <wp:effectExtent l="0" t="0" r="7620" b="0"/>
             <wp:docPr id="1658198634" name="Imagen 4"/>
@@ -980,6 +946,14 @@
         </w:rPr>
         <w:t>exclusiva para el administrador del banco, permitirá listar todos aquellos clientes que fueron eliminados, con la posibilidad de reactivarlos para que puedan nuevamente acceder a la aplicación. En esta página se visualizarán únicamente los datos de los clientes dados de baja, con la posibilidad de realizar búsquedas mediante un filtro</w:t>
       </w:r>
+      <w:r>
+        <w:rPr>
+          <w:rFonts w:ascii="Arial" w:hAnsi="Arial" w:cs="Calibri"/>
+          <w:sz w:val="22"/>
+          <w:szCs w:val="22"/>
+        </w:rPr>
+        <w:t>.</w:t>
+      </w:r>
     </w:p>
     <w:p>
       <w:pPr>
@@ -990,348 +964,14 @@
           <w:szCs w:val="22"/>
         </w:rPr>
       </w:pPr>
-    </w:p>
-    <w:p>
-      <w:pPr>
-        <w:spacing w:before="0" w:after="0" w:line="240" w:lineRule="auto"/>
-        <w:rPr>
-          <w:rFonts w:ascii="Arial" w:hAnsi="Arial" w:cs="Calibri"/>
-          <w:sz w:val="22"/>
-          <w:szCs w:val="22"/>
-        </w:rPr>
-      </w:pPr>
-    </w:p>
-    <w:p>
-      <w:pPr>
-        <w:spacing w:before="0" w:after="0" w:line="240" w:lineRule="auto"/>
-        <w:rPr>
-          <w:rFonts w:ascii="Arial" w:hAnsi="Arial" w:cs="Calibri"/>
-          <w:sz w:val="22"/>
-          <w:szCs w:val="22"/>
-        </w:rPr>
-      </w:pPr>
-    </w:p>
-    <w:p>
-      <w:pPr>
-        <w:spacing w:before="0" w:after="0" w:line="240" w:lineRule="auto"/>
-        <w:rPr>
-          <w:rFonts w:ascii="Arial" w:hAnsi="Arial" w:cs="Calibri"/>
-          <w:sz w:val="22"/>
-          <w:szCs w:val="22"/>
-        </w:rPr>
-      </w:pPr>
-    </w:p>
-    <w:p>
-      <w:pPr>
-        <w:spacing w:before="0" w:after="0" w:line="240" w:lineRule="auto"/>
-        <w:rPr>
-          <w:rFonts w:ascii="Arial" w:hAnsi="Arial" w:cs="Calibri"/>
-          <w:sz w:val="22"/>
-          <w:szCs w:val="22"/>
-        </w:rPr>
-      </w:pPr>
-    </w:p>
-    <w:p>
-      <w:pPr>
-        <w:spacing w:before="0" w:after="0" w:line="240" w:lineRule="auto"/>
-        <w:rPr>
-          <w:rFonts w:ascii="Arial" w:hAnsi="Arial" w:cs="Calibri"/>
-          <w:sz w:val="22"/>
-          <w:szCs w:val="22"/>
-        </w:rPr>
-      </w:pPr>
-    </w:p>
-    <w:p>
-      <w:pPr>
-        <w:spacing w:before="0" w:after="0" w:line="240" w:lineRule="auto"/>
-        <w:rPr>
-          <w:rFonts w:ascii="Arial" w:hAnsi="Arial" w:cs="Calibri"/>
-          <w:sz w:val="22"/>
-          <w:szCs w:val="22"/>
-        </w:rPr>
-      </w:pPr>
-    </w:p>
-    <w:p>
-      <w:pPr>
-        <w:spacing w:before="0" w:after="0" w:line="240" w:lineRule="auto"/>
-        <w:rPr>
-          <w:rFonts w:ascii="Arial" w:hAnsi="Arial" w:cs="Calibri"/>
-          <w:sz w:val="22"/>
-          <w:szCs w:val="22"/>
-        </w:rPr>
-      </w:pPr>
-    </w:p>
-    <w:p>
-      <w:pPr>
-        <w:spacing w:before="0" w:after="0" w:line="240" w:lineRule="auto"/>
-        <w:rPr>
-          <w:rFonts w:ascii="Arial" w:hAnsi="Arial" w:cs="Calibri"/>
-          <w:sz w:val="22"/>
-          <w:szCs w:val="22"/>
-        </w:rPr>
-      </w:pPr>
-    </w:p>
-    <w:p>
-      <w:pPr>
-        <w:spacing w:before="0" w:after="0" w:line="240" w:lineRule="auto"/>
-        <w:rPr>
-          <w:rFonts w:ascii="Arial" w:hAnsi="Arial" w:cs="Calibri"/>
-          <w:sz w:val="22"/>
-          <w:szCs w:val="22"/>
-        </w:rPr>
-      </w:pPr>
-    </w:p>
-    <w:p>
-      <w:pPr>
-        <w:spacing w:before="0" w:after="0" w:line="240" w:lineRule="auto"/>
-        <w:rPr>
-          <w:rFonts w:ascii="Arial" w:hAnsi="Arial" w:cs="Calibri"/>
-          <w:sz w:val="22"/>
-          <w:szCs w:val="22"/>
-        </w:rPr>
-      </w:pPr>
-    </w:p>
-    <w:p>
-      <w:pPr>
-        <w:spacing w:before="0" w:after="0" w:line="240" w:lineRule="auto"/>
-        <w:rPr>
-          <w:rFonts w:ascii="Arial" w:hAnsi="Arial" w:cs="Calibri"/>
-          <w:sz w:val="22"/>
-          <w:szCs w:val="22"/>
-        </w:rPr>
-      </w:pPr>
-    </w:p>
-    <w:p>
-      <w:pPr>
-        <w:spacing w:before="0" w:after="0" w:line="240" w:lineRule="auto"/>
-        <w:rPr>
-          <w:rFonts w:ascii="Arial" w:hAnsi="Arial" w:cs="Calibri"/>
-          <w:sz w:val="22"/>
-          <w:szCs w:val="22"/>
-        </w:rPr>
-      </w:pPr>
-    </w:p>
-    <w:p>
-      <w:pPr>
-        <w:spacing w:before="0" w:after="0" w:line="240" w:lineRule="auto"/>
-        <w:rPr>
-          <w:rFonts w:ascii="Arial" w:hAnsi="Arial" w:cs="Calibri"/>
-          <w:sz w:val="22"/>
-          <w:szCs w:val="22"/>
-        </w:rPr>
-      </w:pPr>
-    </w:p>
-    <w:p>
-      <w:pPr>
-        <w:spacing w:before="0" w:after="0" w:line="240" w:lineRule="auto"/>
-        <w:rPr>
-          <w:rFonts w:ascii="Arial" w:hAnsi="Arial" w:cs="Calibri"/>
-          <w:sz w:val="22"/>
-          <w:szCs w:val="22"/>
-        </w:rPr>
-      </w:pPr>
-    </w:p>
-    <w:p>
-      <w:pPr>
-        <w:spacing w:before="0" w:after="0" w:line="240" w:lineRule="auto"/>
-        <w:rPr>
-          <w:rFonts w:ascii="Arial" w:hAnsi="Arial" w:cs="Calibri"/>
-          <w:sz w:val="22"/>
-          <w:szCs w:val="22"/>
-        </w:rPr>
-      </w:pPr>
-    </w:p>
-    <w:p>
-      <w:pPr>
-        <w:spacing w:before="0" w:after="0" w:line="240" w:lineRule="auto"/>
-        <w:rPr>
-          <w:rFonts w:ascii="Arial" w:hAnsi="Arial" w:cs="Calibri"/>
-          <w:sz w:val="22"/>
-          <w:szCs w:val="22"/>
-        </w:rPr>
-      </w:pPr>
-    </w:p>
-    <w:p>
-      <w:pPr>
-        <w:spacing w:before="0" w:after="0" w:line="240" w:lineRule="auto"/>
-        <w:rPr>
-          <w:rFonts w:ascii="Arial" w:hAnsi="Arial" w:cs="Calibri"/>
-          <w:sz w:val="22"/>
-          <w:szCs w:val="22"/>
-        </w:rPr>
-      </w:pPr>
-    </w:p>
-    <w:p>
-      <w:pPr>
-        <w:spacing w:before="0" w:after="0" w:line="240" w:lineRule="auto"/>
-        <w:rPr>
-          <w:rFonts w:ascii="Arial" w:hAnsi="Arial" w:cs="Calibri"/>
-          <w:sz w:val="22"/>
-          <w:szCs w:val="22"/>
-        </w:rPr>
-      </w:pPr>
-    </w:p>
-    <w:p>
-      <w:pPr>
-        <w:spacing w:before="0" w:after="0" w:line="240" w:lineRule="auto"/>
-        <w:rPr>
-          <w:rFonts w:ascii="Arial" w:hAnsi="Arial" w:cs="Calibri"/>
-          <w:sz w:val="22"/>
-          <w:szCs w:val="22"/>
-        </w:rPr>
-      </w:pPr>
-    </w:p>
-    <w:p>
-      <w:pPr>
-        <w:spacing w:before="0" w:after="0" w:line="240" w:lineRule="auto"/>
-        <w:rPr>
-          <w:rFonts w:ascii="Arial" w:hAnsi="Arial" w:cs="Calibri"/>
-          <w:sz w:val="22"/>
-          <w:szCs w:val="22"/>
-        </w:rPr>
-      </w:pPr>
-    </w:p>
-    <w:p>
-      <w:pPr>
-        <w:spacing w:before="0" w:after="0" w:line="240" w:lineRule="auto"/>
-        <w:rPr>
-          <w:rFonts w:ascii="Arial" w:hAnsi="Arial" w:cs="Calibri"/>
-          <w:sz w:val="22"/>
-          <w:szCs w:val="22"/>
-        </w:rPr>
-      </w:pPr>
-    </w:p>
-    <w:p>
-      <w:pPr>
-        <w:spacing w:before="0" w:after="0" w:line="240" w:lineRule="auto"/>
-        <w:rPr>
-          <w:rFonts w:ascii="Arial" w:hAnsi="Arial" w:cs="Calibri"/>
-          <w:sz w:val="22"/>
-          <w:szCs w:val="22"/>
-        </w:rPr>
-      </w:pPr>
-    </w:p>
-    <w:p>
-      <w:pPr>
-        <w:spacing w:before="0" w:after="0" w:line="240" w:lineRule="auto"/>
-        <w:rPr>
-          <w:rFonts w:ascii="Arial" w:hAnsi="Arial" w:cs="Calibri"/>
-          <w:sz w:val="22"/>
-          <w:szCs w:val="22"/>
-        </w:rPr>
-      </w:pPr>
-    </w:p>
-    <w:p>
-      <w:pPr>
-        <w:spacing w:before="0" w:after="0" w:line="240" w:lineRule="auto"/>
-        <w:rPr>
-          <w:rFonts w:ascii="Arial" w:hAnsi="Arial" w:cs="Calibri"/>
-          <w:sz w:val="22"/>
-          <w:szCs w:val="22"/>
-        </w:rPr>
-      </w:pPr>
-    </w:p>
-    <w:p>
-      <w:pPr>
-        <w:spacing w:before="0" w:after="0" w:line="240" w:lineRule="auto"/>
-        <w:rPr>
-          <w:rFonts w:ascii="Arial" w:hAnsi="Arial" w:cs="Calibri"/>
-          <w:sz w:val="22"/>
-          <w:szCs w:val="22"/>
-        </w:rPr>
-      </w:pPr>
-    </w:p>
-    <w:p>
-      <w:pPr>
-        <w:spacing w:before="0" w:after="0" w:line="240" w:lineRule="auto"/>
-        <w:rPr>
-          <w:rFonts w:ascii="Arial" w:hAnsi="Arial" w:cs="Calibri"/>
-          <w:sz w:val="22"/>
-          <w:szCs w:val="22"/>
-        </w:rPr>
-      </w:pPr>
-    </w:p>
-    <w:p>
-      <w:pPr>
-        <w:spacing w:before="0" w:after="0" w:line="240" w:lineRule="auto"/>
-        <w:rPr>
-          <w:rFonts w:ascii="Arial" w:hAnsi="Arial" w:cs="Calibri"/>
-          <w:sz w:val="22"/>
-          <w:szCs w:val="22"/>
-        </w:rPr>
-      </w:pPr>
-    </w:p>
-    <w:p>
-      <w:pPr>
-        <w:spacing w:before="0" w:after="0" w:line="240" w:lineRule="auto"/>
-        <w:rPr>
-          <w:rFonts w:ascii="Arial" w:hAnsi="Arial" w:cs="Calibri"/>
-          <w:sz w:val="22"/>
-          <w:szCs w:val="22"/>
-        </w:rPr>
-      </w:pPr>
-    </w:p>
-    <w:p>
-      <w:pPr>
-        <w:spacing w:before="0" w:after="0" w:line="240" w:lineRule="auto"/>
-        <w:rPr>
-          <w:rFonts w:ascii="Arial" w:hAnsi="Arial" w:cs="Calibri"/>
-          <w:sz w:val="22"/>
-          <w:szCs w:val="22"/>
-        </w:rPr>
-      </w:pPr>
-    </w:p>
-    <w:p>
-      <w:pPr>
-        <w:spacing w:before="0" w:after="0" w:line="240" w:lineRule="auto"/>
-        <w:rPr>
-          <w:rFonts w:ascii="Arial" w:hAnsi="Arial" w:cs="Calibri"/>
-          <w:sz w:val="22"/>
-          <w:szCs w:val="22"/>
-        </w:rPr>
-      </w:pPr>
-    </w:p>
-    <w:p>
-      <w:pPr>
-        <w:spacing w:before="0" w:after="0" w:line="240" w:lineRule="auto"/>
-        <w:rPr>
-          <w:rFonts w:ascii="Arial" w:hAnsi="Arial" w:cs="Calibri"/>
-          <w:sz w:val="22"/>
-          <w:szCs w:val="22"/>
-        </w:rPr>
-      </w:pPr>
-    </w:p>
-    <w:p>
-      <w:pPr>
-        <w:spacing w:before="0" w:after="0" w:line="240" w:lineRule="auto"/>
-        <w:rPr>
-          <w:rFonts w:ascii="Arial" w:hAnsi="Arial" w:cs="Calibri"/>
-          <w:sz w:val="22"/>
-          <w:szCs w:val="22"/>
-        </w:rPr>
-      </w:pPr>
-    </w:p>
-    <w:p>
-      <w:pPr>
-        <w:spacing w:before="0" w:after="0" w:line="240" w:lineRule="auto"/>
-        <w:rPr>
-          <w:rFonts w:ascii="Arial" w:hAnsi="Arial" w:cs="Calibri"/>
-          <w:sz w:val="22"/>
-          <w:szCs w:val="22"/>
-        </w:rPr>
-      </w:pPr>
-    </w:p>
-    <w:p>
-      <w:pPr>
-        <w:spacing w:before="0" w:after="0" w:line="240" w:lineRule="auto"/>
-        <w:rPr>
-          <w:rFonts w:ascii="Arial" w:hAnsi="Arial" w:cs="Calibri"/>
-          <w:b/>
-          <w:bCs/>
-          <w:sz w:val="22"/>
-          <w:szCs w:val="22"/>
-        </w:rPr>
-      </w:pPr>
+      <w:r>
+        <w:rPr>
+          <w:rFonts w:ascii="Arial" w:hAnsi="Arial" w:cs="Calibri"/>
+          <w:sz w:val="22"/>
+          <w:szCs w:val="22"/>
+        </w:rPr>
+        <w:br w:type="page"/>
+      </w:r>
     </w:p>
     <w:p>
       <w:pPr>
@@ -1385,8 +1025,8 @@
           <w:u w:val="single"/>
         </w:rPr>
         <w:drawing>
-          <wp:inline distT="0" distB="0" distL="0" distR="0" wp14:anchorId="2FDCE819" wp14:editId="32B9D3F4">
-            <wp:extent cx="5394960" cy="5471160"/>
+          <wp:inline distT="0" distB="0" distL="0" distR="0" wp14:anchorId="2FDCE819" wp14:editId="0765B74D">
+            <wp:extent cx="4042484" cy="4099582"/>
             <wp:effectExtent l="0" t="0" r="0" b="0"/>
             <wp:docPr id="165077919" name="Imagen 6"/>
             <wp:cNvGraphicFramePr>
@@ -1417,7 +1057,7 @@
                   <pic:spPr bwMode="auto">
                     <a:xfrm>
                       <a:off x="0" y="0"/>
-                      <a:ext cx="5394960" cy="5471160"/>
+                      <a:ext cx="4070236" cy="4127725"/>
                     </a:xfrm>
                     <a:prstGeom prst="rect">
                       <a:avLst/>
@@ -1448,54 +1088,23 @@
           <w:sz w:val="22"/>
           <w:szCs w:val="22"/>
         </w:rPr>
-        <w:t xml:space="preserve">La siguiente página es exclusiva para el administrador del banco. Le permitirá visualizar todos los datos de un cliente determinado. Para salir de la misma contará con u botón para regresar a la página donde se encuentra el listado completo de clientes, o en su defecto a la página principal </w:t>
-      </w:r>
-    </w:p>
-    <w:p>
-      <w:pPr>
-        <w:rPr>
-          <w:rFonts w:ascii="Arial" w:hAnsi="Arial" w:cs="Calibri"/>
-          <w:b/>
-          <w:bCs/>
-          <w:sz w:val="36"/>
-          <w:szCs w:val="36"/>
-          <w:u w:val="single"/>
-        </w:rPr>
-      </w:pPr>
-    </w:p>
-    <w:p>
-      <w:pPr>
-        <w:rPr>
-          <w:rFonts w:ascii="Arial" w:hAnsi="Arial" w:cs="Calibri"/>
-          <w:b/>
-          <w:bCs/>
-          <w:sz w:val="36"/>
-          <w:szCs w:val="36"/>
-          <w:u w:val="single"/>
-        </w:rPr>
-      </w:pPr>
-    </w:p>
-    <w:p>
-      <w:pPr>
-        <w:rPr>
-          <w:rFonts w:ascii="Arial" w:hAnsi="Arial" w:cs="Calibri"/>
-          <w:b/>
-          <w:bCs/>
-          <w:sz w:val="36"/>
-          <w:szCs w:val="36"/>
-          <w:u w:val="single"/>
-        </w:rPr>
-      </w:pPr>
-    </w:p>
-    <w:p>
-      <w:pPr>
-        <w:rPr>
-          <w:rFonts w:ascii="Arial" w:hAnsi="Arial" w:cs="Calibri"/>
-          <w:b/>
-          <w:bCs/>
-          <w:sz w:val="36"/>
-          <w:szCs w:val="36"/>
-          <w:u w:val="single"/>
+        <w:t>La siguiente página es exclusiva para el administrador del banco. Le permitirá visualizar todos los datos de un cliente determinado. Para salir de la misma contará con u botón para regresar a la página donde se encuentra el listado completo de clientes, o en su defecto a la página principal</w:t>
+      </w:r>
+      <w:r>
+        <w:rPr>
+          <w:rFonts w:ascii="Arial" w:hAnsi="Arial" w:cs="Calibri"/>
+          <w:sz w:val="22"/>
+          <w:szCs w:val="22"/>
+        </w:rPr>
+        <w:t>.</w:t>
+      </w:r>
+    </w:p>
+    <w:p>
+      <w:pPr>
+        <w:rPr>
+          <w:rFonts w:ascii="Arial" w:hAnsi="Arial" w:cs="Calibri"/>
+          <w:sz w:val="22"/>
+          <w:szCs w:val="22"/>
         </w:rPr>
       </w:pPr>
     </w:p>
@@ -1523,7 +1132,6 @@
           <w:sz w:val="22"/>
           <w:szCs w:val="22"/>
         </w:rPr>
-        <w:lastRenderedPageBreak/>
         <w:t>ListadoClientes.jsp</w:t>
       </w:r>
       <w:proofErr w:type="spellEnd"/>
@@ -1551,7 +1159,7 @@
           <w:u w:val="single"/>
         </w:rPr>
         <w:drawing>
-          <wp:inline distT="0" distB="0" distL="0" distR="0" wp14:anchorId="3E3C4D4C" wp14:editId="44263E91">
+          <wp:inline distT="0" distB="0" distL="0" distR="0" wp14:anchorId="3E3C4D4C" wp14:editId="46064B89">
             <wp:extent cx="5394960" cy="1348740"/>
             <wp:effectExtent l="0" t="0" r="0" b="3810"/>
             <wp:docPr id="2076238279" name="Imagen 7"/>
@@ -1653,6 +1261,7 @@
           <w:sz w:val="22"/>
           <w:szCs w:val="22"/>
         </w:rPr>
+        <w:lastRenderedPageBreak/>
         <w:t>Visualizar la totalidad de los datos personales de un cliente (solo lectura)</w:t>
       </w:r>
     </w:p>
@@ -1750,325 +1359,6 @@
     </w:p>
     <w:p>
       <w:pPr>
-        <w:spacing w:before="0" w:after="0" w:line="240" w:lineRule="auto"/>
-        <w:rPr>
-          <w:rFonts w:ascii="Arial" w:hAnsi="Arial" w:cs="Arial"/>
-          <w:bCs/>
-          <w:sz w:val="22"/>
-          <w:szCs w:val="22"/>
-        </w:rPr>
-      </w:pPr>
-    </w:p>
-    <w:p>
-      <w:pPr>
-        <w:spacing w:before="0" w:after="0" w:line="240" w:lineRule="auto"/>
-        <w:rPr>
-          <w:rFonts w:ascii="Arial" w:hAnsi="Arial" w:cs="Arial"/>
-          <w:bCs/>
-          <w:sz w:val="22"/>
-          <w:szCs w:val="22"/>
-        </w:rPr>
-      </w:pPr>
-    </w:p>
-    <w:p>
-      <w:pPr>
-        <w:spacing w:before="0" w:after="0" w:line="240" w:lineRule="auto"/>
-        <w:rPr>
-          <w:rFonts w:ascii="Arial" w:hAnsi="Arial" w:cs="Arial"/>
-          <w:bCs/>
-          <w:sz w:val="22"/>
-          <w:szCs w:val="22"/>
-        </w:rPr>
-      </w:pPr>
-    </w:p>
-    <w:p>
-      <w:pPr>
-        <w:spacing w:before="0" w:after="0" w:line="240" w:lineRule="auto"/>
-        <w:rPr>
-          <w:rFonts w:ascii="Arial" w:hAnsi="Arial" w:cs="Arial"/>
-          <w:bCs/>
-          <w:sz w:val="22"/>
-          <w:szCs w:val="22"/>
-        </w:rPr>
-      </w:pPr>
-    </w:p>
-    <w:p>
-      <w:pPr>
-        <w:spacing w:before="0" w:after="0" w:line="240" w:lineRule="auto"/>
-        <w:rPr>
-          <w:rFonts w:ascii="Arial" w:hAnsi="Arial" w:cs="Arial"/>
-          <w:bCs/>
-          <w:sz w:val="22"/>
-          <w:szCs w:val="22"/>
-        </w:rPr>
-      </w:pPr>
-    </w:p>
-    <w:p>
-      <w:pPr>
-        <w:spacing w:before="0" w:after="0" w:line="240" w:lineRule="auto"/>
-        <w:rPr>
-          <w:rFonts w:ascii="Arial" w:hAnsi="Arial" w:cs="Arial"/>
-          <w:bCs/>
-          <w:sz w:val="22"/>
-          <w:szCs w:val="22"/>
-        </w:rPr>
-      </w:pPr>
-    </w:p>
-    <w:p>
-      <w:pPr>
-        <w:spacing w:before="0" w:after="0" w:line="240" w:lineRule="auto"/>
-        <w:rPr>
-          <w:rFonts w:ascii="Arial" w:hAnsi="Arial" w:cs="Arial"/>
-          <w:bCs/>
-          <w:sz w:val="22"/>
-          <w:szCs w:val="22"/>
-        </w:rPr>
-      </w:pPr>
-    </w:p>
-    <w:p>
-      <w:pPr>
-        <w:spacing w:before="0" w:after="0" w:line="240" w:lineRule="auto"/>
-        <w:rPr>
-          <w:rFonts w:ascii="Arial" w:hAnsi="Arial" w:cs="Arial"/>
-          <w:bCs/>
-          <w:sz w:val="22"/>
-          <w:szCs w:val="22"/>
-        </w:rPr>
-      </w:pPr>
-    </w:p>
-    <w:p>
-      <w:pPr>
-        <w:spacing w:before="0" w:after="0" w:line="240" w:lineRule="auto"/>
-        <w:rPr>
-          <w:rFonts w:ascii="Arial" w:hAnsi="Arial" w:cs="Arial"/>
-          <w:bCs/>
-          <w:sz w:val="22"/>
-          <w:szCs w:val="22"/>
-        </w:rPr>
-      </w:pPr>
-    </w:p>
-    <w:p>
-      <w:pPr>
-        <w:spacing w:before="0" w:after="0" w:line="240" w:lineRule="auto"/>
-        <w:rPr>
-          <w:rFonts w:ascii="Arial" w:hAnsi="Arial" w:cs="Arial"/>
-          <w:bCs/>
-          <w:sz w:val="22"/>
-          <w:szCs w:val="22"/>
-        </w:rPr>
-      </w:pPr>
-    </w:p>
-    <w:p>
-      <w:pPr>
-        <w:spacing w:before="0" w:after="0" w:line="240" w:lineRule="auto"/>
-        <w:rPr>
-          <w:rFonts w:ascii="Arial" w:hAnsi="Arial" w:cs="Arial"/>
-          <w:bCs/>
-          <w:sz w:val="22"/>
-          <w:szCs w:val="22"/>
-        </w:rPr>
-      </w:pPr>
-    </w:p>
-    <w:p>
-      <w:pPr>
-        <w:spacing w:before="0" w:after="0" w:line="240" w:lineRule="auto"/>
-        <w:rPr>
-          <w:rFonts w:ascii="Arial" w:hAnsi="Arial" w:cs="Arial"/>
-          <w:bCs/>
-          <w:sz w:val="22"/>
-          <w:szCs w:val="22"/>
-        </w:rPr>
-      </w:pPr>
-    </w:p>
-    <w:p>
-      <w:pPr>
-        <w:spacing w:before="0" w:after="0" w:line="240" w:lineRule="auto"/>
-        <w:rPr>
-          <w:rFonts w:ascii="Arial" w:hAnsi="Arial" w:cs="Arial"/>
-          <w:bCs/>
-          <w:sz w:val="22"/>
-          <w:szCs w:val="22"/>
-        </w:rPr>
-      </w:pPr>
-    </w:p>
-    <w:p>
-      <w:pPr>
-        <w:spacing w:before="0" w:after="0" w:line="240" w:lineRule="auto"/>
-        <w:rPr>
-          <w:rFonts w:ascii="Arial" w:hAnsi="Arial" w:cs="Arial"/>
-          <w:bCs/>
-          <w:sz w:val="22"/>
-          <w:szCs w:val="22"/>
-        </w:rPr>
-      </w:pPr>
-    </w:p>
-    <w:p>
-      <w:pPr>
-        <w:spacing w:before="0" w:after="0" w:line="240" w:lineRule="auto"/>
-        <w:rPr>
-          <w:rFonts w:ascii="Arial" w:hAnsi="Arial" w:cs="Arial"/>
-          <w:bCs/>
-          <w:sz w:val="22"/>
-          <w:szCs w:val="22"/>
-        </w:rPr>
-      </w:pPr>
-    </w:p>
-    <w:p>
-      <w:pPr>
-        <w:spacing w:before="0" w:after="0" w:line="240" w:lineRule="auto"/>
-        <w:rPr>
-          <w:rFonts w:ascii="Arial" w:hAnsi="Arial" w:cs="Arial"/>
-          <w:bCs/>
-          <w:sz w:val="22"/>
-          <w:szCs w:val="22"/>
-        </w:rPr>
-      </w:pPr>
-    </w:p>
-    <w:p>
-      <w:pPr>
-        <w:spacing w:before="0" w:after="0" w:line="240" w:lineRule="auto"/>
-        <w:rPr>
-          <w:rFonts w:ascii="Arial" w:hAnsi="Arial" w:cs="Arial"/>
-          <w:bCs/>
-          <w:sz w:val="22"/>
-          <w:szCs w:val="22"/>
-        </w:rPr>
-      </w:pPr>
-    </w:p>
-    <w:p>
-      <w:pPr>
-        <w:spacing w:before="0" w:after="0" w:line="240" w:lineRule="auto"/>
-        <w:rPr>
-          <w:rFonts w:ascii="Arial" w:hAnsi="Arial" w:cs="Arial"/>
-          <w:bCs/>
-          <w:sz w:val="22"/>
-          <w:szCs w:val="22"/>
-        </w:rPr>
-      </w:pPr>
-    </w:p>
-    <w:p>
-      <w:pPr>
-        <w:spacing w:before="0" w:after="0" w:line="240" w:lineRule="auto"/>
-        <w:rPr>
-          <w:rFonts w:ascii="Arial" w:hAnsi="Arial" w:cs="Arial"/>
-          <w:bCs/>
-          <w:sz w:val="22"/>
-          <w:szCs w:val="22"/>
-        </w:rPr>
-      </w:pPr>
-    </w:p>
-    <w:p>
-      <w:pPr>
-        <w:spacing w:before="0" w:after="0" w:line="240" w:lineRule="auto"/>
-        <w:rPr>
-          <w:rFonts w:ascii="Arial" w:hAnsi="Arial" w:cs="Arial"/>
-          <w:bCs/>
-          <w:sz w:val="22"/>
-          <w:szCs w:val="22"/>
-        </w:rPr>
-      </w:pPr>
-    </w:p>
-    <w:p>
-      <w:pPr>
-        <w:spacing w:before="0" w:after="0" w:line="240" w:lineRule="auto"/>
-        <w:rPr>
-          <w:rFonts w:ascii="Arial" w:hAnsi="Arial" w:cs="Arial"/>
-          <w:bCs/>
-          <w:sz w:val="22"/>
-          <w:szCs w:val="22"/>
-        </w:rPr>
-      </w:pPr>
-    </w:p>
-    <w:p>
-      <w:pPr>
-        <w:spacing w:before="0" w:after="0" w:line="240" w:lineRule="auto"/>
-        <w:rPr>
-          <w:rFonts w:ascii="Arial" w:hAnsi="Arial" w:cs="Arial"/>
-          <w:bCs/>
-          <w:sz w:val="22"/>
-          <w:szCs w:val="22"/>
-        </w:rPr>
-      </w:pPr>
-    </w:p>
-    <w:p>
-      <w:pPr>
-        <w:spacing w:before="0" w:after="0" w:line="240" w:lineRule="auto"/>
-        <w:rPr>
-          <w:rFonts w:ascii="Arial" w:hAnsi="Arial" w:cs="Arial"/>
-          <w:bCs/>
-          <w:sz w:val="22"/>
-          <w:szCs w:val="22"/>
-        </w:rPr>
-      </w:pPr>
-    </w:p>
-    <w:p>
-      <w:pPr>
-        <w:spacing w:before="0" w:after="0" w:line="240" w:lineRule="auto"/>
-        <w:rPr>
-          <w:rFonts w:ascii="Arial" w:hAnsi="Arial" w:cs="Arial"/>
-          <w:bCs/>
-          <w:sz w:val="22"/>
-          <w:szCs w:val="22"/>
-        </w:rPr>
-      </w:pPr>
-    </w:p>
-    <w:p>
-      <w:pPr>
-        <w:spacing w:before="0" w:after="0" w:line="240" w:lineRule="auto"/>
-        <w:rPr>
-          <w:rFonts w:ascii="Arial" w:hAnsi="Arial" w:cs="Arial"/>
-          <w:bCs/>
-          <w:sz w:val="22"/>
-          <w:szCs w:val="22"/>
-        </w:rPr>
-      </w:pPr>
-    </w:p>
-    <w:p>
-      <w:pPr>
-        <w:spacing w:before="0" w:after="0" w:line="240" w:lineRule="auto"/>
-        <w:rPr>
-          <w:rFonts w:ascii="Arial" w:hAnsi="Arial" w:cs="Arial"/>
-          <w:bCs/>
-          <w:sz w:val="22"/>
-          <w:szCs w:val="22"/>
-        </w:rPr>
-      </w:pPr>
-    </w:p>
-    <w:p>
-      <w:pPr>
-        <w:spacing w:before="0" w:after="0" w:line="240" w:lineRule="auto"/>
-        <w:rPr>
-          <w:rFonts w:ascii="Arial" w:hAnsi="Arial" w:cs="Arial"/>
-          <w:bCs/>
-          <w:sz w:val="22"/>
-          <w:szCs w:val="22"/>
-        </w:rPr>
-      </w:pPr>
-    </w:p>
-    <w:p>
-      <w:pPr>
-        <w:spacing w:before="0" w:after="0" w:line="240" w:lineRule="auto"/>
-        <w:rPr>
-          <w:rFonts w:ascii="Arial" w:hAnsi="Arial" w:cs="Arial"/>
-          <w:bCs/>
-          <w:sz w:val="22"/>
-          <w:szCs w:val="22"/>
-        </w:rPr>
-      </w:pPr>
-    </w:p>
-    <w:p>
-      <w:pPr>
-        <w:spacing w:before="0" w:after="0" w:line="240" w:lineRule="auto"/>
-        <w:rPr>
-          <w:rFonts w:ascii="Arial" w:hAnsi="Arial" w:cs="Arial"/>
-          <w:bCs/>
-          <w:sz w:val="22"/>
-          <w:szCs w:val="22"/>
-        </w:rPr>
-      </w:pPr>
-    </w:p>
-    <w:p>
-      <w:pPr>
         <w:ind w:left="360"/>
         <w:rPr>
           <w:rFonts w:ascii="Arial" w:hAnsi="Arial" w:cs="Calibri"/>
@@ -2087,7 +1377,6 @@
           <w:sz w:val="22"/>
           <w:szCs w:val="22"/>
         </w:rPr>
-        <w:lastRenderedPageBreak/>
         <w:t>ModificarCliente.jsp</w:t>
       </w:r>
       <w:proofErr w:type="spellEnd"/>
@@ -2217,86 +1506,6 @@
     </w:p>
     <w:p>
       <w:pPr>
-        <w:spacing w:before="0" w:after="0" w:line="240" w:lineRule="auto"/>
-        <w:rPr>
-          <w:rFonts w:ascii="Arial" w:hAnsi="Arial" w:cs="Calibri"/>
-          <w:sz w:val="22"/>
-          <w:szCs w:val="22"/>
-        </w:rPr>
-      </w:pPr>
-    </w:p>
-    <w:p>
-      <w:pPr>
-        <w:spacing w:before="0" w:after="0" w:line="240" w:lineRule="auto"/>
-        <w:rPr>
-          <w:rFonts w:ascii="Arial" w:hAnsi="Arial" w:cs="Calibri"/>
-          <w:sz w:val="22"/>
-          <w:szCs w:val="22"/>
-        </w:rPr>
-      </w:pPr>
-    </w:p>
-    <w:p>
-      <w:pPr>
-        <w:spacing w:before="0" w:after="0" w:line="240" w:lineRule="auto"/>
-        <w:rPr>
-          <w:rFonts w:ascii="Arial" w:hAnsi="Arial" w:cs="Calibri"/>
-          <w:sz w:val="22"/>
-          <w:szCs w:val="22"/>
-        </w:rPr>
-      </w:pPr>
-    </w:p>
-    <w:p>
-      <w:pPr>
-        <w:spacing w:before="0" w:after="0" w:line="240" w:lineRule="auto"/>
-        <w:rPr>
-          <w:rFonts w:ascii="Arial" w:hAnsi="Arial" w:cs="Calibri"/>
-          <w:sz w:val="22"/>
-          <w:szCs w:val="22"/>
-        </w:rPr>
-      </w:pPr>
-    </w:p>
-    <w:p>
-      <w:pPr>
-        <w:spacing w:before="0" w:after="0" w:line="240" w:lineRule="auto"/>
-        <w:rPr>
-          <w:rFonts w:ascii="Arial" w:hAnsi="Arial" w:cs="Calibri"/>
-          <w:sz w:val="22"/>
-          <w:szCs w:val="22"/>
-        </w:rPr>
-      </w:pPr>
-    </w:p>
-    <w:p>
-      <w:pPr>
-        <w:spacing w:before="0" w:after="0" w:line="240" w:lineRule="auto"/>
-        <w:rPr>
-          <w:rFonts w:ascii="Arial" w:hAnsi="Arial" w:cs="Calibri"/>
-          <w:sz w:val="22"/>
-          <w:szCs w:val="22"/>
-        </w:rPr>
-      </w:pPr>
-    </w:p>
-    <w:p>
-      <w:pPr>
-        <w:spacing w:before="0" w:after="0" w:line="240" w:lineRule="auto"/>
-        <w:rPr>
-          <w:rFonts w:ascii="Arial" w:hAnsi="Arial" w:cs="Calibri"/>
-          <w:sz w:val="22"/>
-          <w:szCs w:val="22"/>
-        </w:rPr>
-      </w:pPr>
-    </w:p>
-    <w:p>
-      <w:pPr>
-        <w:spacing w:before="0" w:after="0" w:line="240" w:lineRule="auto"/>
-        <w:rPr>
-          <w:rFonts w:ascii="Arial" w:hAnsi="Arial" w:cs="Calibri"/>
-          <w:sz w:val="22"/>
-          <w:szCs w:val="22"/>
-        </w:rPr>
-      </w:pPr>
-    </w:p>
-    <w:p>
-      <w:pPr>
         <w:jc w:val="center"/>
         <w:rPr>
           <w:rFonts w:ascii="Arial" w:hAnsi="Arial" w:cs="Calibri"/>
@@ -2381,7 +1590,7 @@
           <w:u w:val="single"/>
         </w:rPr>
         <w:drawing>
-          <wp:inline distT="0" distB="0" distL="0" distR="0" wp14:anchorId="71DCB788" wp14:editId="31953530">
+          <wp:inline distT="0" distB="0" distL="0" distR="0" wp14:anchorId="71DCB788" wp14:editId="318E9567">
             <wp:extent cx="2278380" cy="2037026"/>
             <wp:effectExtent l="0" t="0" r="7620" b="1905"/>
             <wp:docPr id="1674297532" name="Imagen 9"/>
@@ -2454,123 +1663,14 @@
         </w:rPr>
         <w:t>, le permitirá crear una caja de ahorro o cuenta corriente según corresponda a un cliente. Para ello primero ingresará el DNI del usuario. Es necesario que el DNI corresponda a un cliente válido para continuar con la operación. Se visualizará a modo de referencia el apellido y el nombre en base al DNI proporcionado. Al presionar el botón “Crear cuenta”, se efectuará el alta de la misma, validando previamente que para el DNI proporcionado existan menos de 3 cuentas vigentes</w:t>
       </w:r>
-    </w:p>
-    <w:p>
-      <w:pPr>
-        <w:rPr>
-          <w:rFonts w:ascii="Arial" w:hAnsi="Arial" w:cs="Calibri"/>
-          <w:sz w:val="22"/>
-          <w:szCs w:val="22"/>
-        </w:rPr>
-      </w:pPr>
-    </w:p>
-    <w:p>
-      <w:pPr>
-        <w:rPr>
-          <w:rFonts w:ascii="Arial" w:hAnsi="Arial" w:cs="Calibri"/>
-          <w:sz w:val="22"/>
-          <w:szCs w:val="22"/>
-        </w:rPr>
-      </w:pPr>
-    </w:p>
-    <w:p>
-      <w:pPr>
-        <w:rPr>
-          <w:rFonts w:ascii="Arial" w:hAnsi="Arial" w:cs="Calibri"/>
-          <w:sz w:val="22"/>
-          <w:szCs w:val="22"/>
-        </w:rPr>
-      </w:pPr>
-    </w:p>
-    <w:p>
-      <w:pPr>
-        <w:rPr>
-          <w:rFonts w:ascii="Arial" w:hAnsi="Arial" w:cs="Calibri"/>
-          <w:sz w:val="22"/>
-          <w:szCs w:val="22"/>
-        </w:rPr>
-      </w:pPr>
-    </w:p>
-    <w:p>
-      <w:pPr>
-        <w:rPr>
-          <w:rFonts w:ascii="Arial" w:hAnsi="Arial" w:cs="Calibri"/>
-          <w:sz w:val="22"/>
-          <w:szCs w:val="22"/>
-        </w:rPr>
-      </w:pPr>
-    </w:p>
-    <w:p>
-      <w:pPr>
-        <w:rPr>
-          <w:rFonts w:ascii="Arial" w:hAnsi="Arial" w:cs="Calibri"/>
-          <w:sz w:val="22"/>
-          <w:szCs w:val="22"/>
-        </w:rPr>
-      </w:pPr>
-    </w:p>
-    <w:p>
-      <w:pPr>
-        <w:rPr>
-          <w:rFonts w:ascii="Arial" w:hAnsi="Arial" w:cs="Calibri"/>
-          <w:sz w:val="22"/>
-          <w:szCs w:val="22"/>
-        </w:rPr>
-      </w:pPr>
-    </w:p>
-    <w:p>
-      <w:pPr>
-        <w:rPr>
-          <w:rFonts w:ascii="Arial" w:hAnsi="Arial" w:cs="Calibri"/>
-          <w:sz w:val="22"/>
-          <w:szCs w:val="22"/>
-        </w:rPr>
-      </w:pPr>
-    </w:p>
-    <w:p>
-      <w:pPr>
-        <w:rPr>
-          <w:rFonts w:ascii="Arial" w:hAnsi="Arial" w:cs="Calibri"/>
-          <w:sz w:val="22"/>
-          <w:szCs w:val="22"/>
-        </w:rPr>
-      </w:pPr>
-    </w:p>
-    <w:p>
-      <w:pPr>
-        <w:rPr>
-          <w:rFonts w:ascii="Arial" w:hAnsi="Arial" w:cs="Calibri"/>
-          <w:sz w:val="22"/>
-          <w:szCs w:val="22"/>
-        </w:rPr>
-      </w:pPr>
-    </w:p>
-    <w:p>
-      <w:pPr>
-        <w:rPr>
-          <w:rFonts w:ascii="Arial" w:hAnsi="Arial" w:cs="Calibri"/>
-          <w:sz w:val="22"/>
-          <w:szCs w:val="22"/>
-        </w:rPr>
-      </w:pPr>
-    </w:p>
-    <w:p>
-      <w:pPr>
-        <w:rPr>
-          <w:rFonts w:ascii="Arial" w:hAnsi="Arial" w:cs="Calibri"/>
-          <w:sz w:val="22"/>
-          <w:szCs w:val="22"/>
-        </w:rPr>
-      </w:pPr>
-    </w:p>
-    <w:p>
-      <w:pPr>
-        <w:rPr>
-          <w:rFonts w:ascii="Arial" w:hAnsi="Arial" w:cs="Calibri"/>
-          <w:sz w:val="22"/>
-          <w:szCs w:val="22"/>
-        </w:rPr>
-      </w:pPr>
+      <w:r>
+        <w:rPr>
+          <w:rFonts w:ascii="Arial" w:hAnsi="Arial" w:cs="Calibri"/>
+          <w:sz w:val="22"/>
+          <w:szCs w:val="22"/>
+        </w:rPr>
+        <w:t>.</w:t>
+      </w:r>
     </w:p>
     <w:p>
       <w:pPr>
@@ -2596,7 +1696,6 @@
           <w:sz w:val="22"/>
           <w:szCs w:val="22"/>
         </w:rPr>
-        <w:lastRenderedPageBreak/>
         <w:t>Ver</w:t>
       </w:r>
       <w:r>
@@ -2790,132 +1889,6 @@
     </w:p>
     <w:p>
       <w:pPr>
-        <w:rPr>
-          <w:rFonts w:ascii="Arial" w:hAnsi="Arial" w:cs="Calibri"/>
-          <w:sz w:val="22"/>
-          <w:szCs w:val="22"/>
-        </w:rPr>
-      </w:pPr>
-    </w:p>
-    <w:p>
-      <w:pPr>
-        <w:rPr>
-          <w:rFonts w:ascii="Arial" w:hAnsi="Arial" w:cs="Calibri"/>
-          <w:sz w:val="22"/>
-          <w:szCs w:val="22"/>
-        </w:rPr>
-      </w:pPr>
-    </w:p>
-    <w:p>
-      <w:pPr>
-        <w:rPr>
-          <w:rFonts w:ascii="Arial" w:hAnsi="Arial" w:cs="Calibri"/>
-          <w:sz w:val="22"/>
-          <w:szCs w:val="22"/>
-        </w:rPr>
-      </w:pPr>
-    </w:p>
-    <w:p>
-      <w:pPr>
-        <w:rPr>
-          <w:rFonts w:ascii="Arial" w:hAnsi="Arial" w:cs="Calibri"/>
-          <w:sz w:val="22"/>
-          <w:szCs w:val="22"/>
-        </w:rPr>
-      </w:pPr>
-    </w:p>
-    <w:p>
-      <w:pPr>
-        <w:rPr>
-          <w:rFonts w:ascii="Arial" w:hAnsi="Arial" w:cs="Calibri"/>
-          <w:sz w:val="22"/>
-          <w:szCs w:val="22"/>
-        </w:rPr>
-      </w:pPr>
-    </w:p>
-    <w:p>
-      <w:pPr>
-        <w:rPr>
-          <w:rFonts w:ascii="Arial" w:hAnsi="Arial" w:cs="Calibri"/>
-          <w:sz w:val="22"/>
-          <w:szCs w:val="22"/>
-        </w:rPr>
-      </w:pPr>
-    </w:p>
-    <w:p>
-      <w:pPr>
-        <w:rPr>
-          <w:rFonts w:ascii="Arial" w:hAnsi="Arial" w:cs="Calibri"/>
-          <w:sz w:val="22"/>
-          <w:szCs w:val="22"/>
-        </w:rPr>
-      </w:pPr>
-    </w:p>
-    <w:p>
-      <w:pPr>
-        <w:rPr>
-          <w:rFonts w:ascii="Arial" w:hAnsi="Arial" w:cs="Calibri"/>
-          <w:sz w:val="22"/>
-          <w:szCs w:val="22"/>
-        </w:rPr>
-      </w:pPr>
-    </w:p>
-    <w:p>
-      <w:pPr>
-        <w:rPr>
-          <w:rFonts w:ascii="Arial" w:hAnsi="Arial" w:cs="Calibri"/>
-          <w:sz w:val="22"/>
-          <w:szCs w:val="22"/>
-        </w:rPr>
-      </w:pPr>
-    </w:p>
-    <w:p>
-      <w:pPr>
-        <w:rPr>
-          <w:rFonts w:ascii="Arial" w:hAnsi="Arial" w:cs="Calibri"/>
-          <w:sz w:val="22"/>
-          <w:szCs w:val="22"/>
-        </w:rPr>
-      </w:pPr>
-    </w:p>
-    <w:p>
-      <w:pPr>
-        <w:rPr>
-          <w:rFonts w:ascii="Arial" w:hAnsi="Arial" w:cs="Calibri"/>
-          <w:sz w:val="22"/>
-          <w:szCs w:val="22"/>
-        </w:rPr>
-      </w:pPr>
-    </w:p>
-    <w:p>
-      <w:pPr>
-        <w:rPr>
-          <w:rFonts w:ascii="Arial" w:hAnsi="Arial" w:cs="Calibri"/>
-          <w:sz w:val="22"/>
-          <w:szCs w:val="22"/>
-        </w:rPr>
-      </w:pPr>
-    </w:p>
-    <w:p>
-      <w:pPr>
-        <w:rPr>
-          <w:rFonts w:ascii="Arial" w:hAnsi="Arial" w:cs="Calibri"/>
-          <w:sz w:val="22"/>
-          <w:szCs w:val="22"/>
-        </w:rPr>
-      </w:pPr>
-    </w:p>
-    <w:p>
-      <w:pPr>
-        <w:rPr>
-          <w:rFonts w:ascii="Arial" w:hAnsi="Arial" w:cs="Calibri"/>
-          <w:sz w:val="22"/>
-          <w:szCs w:val="22"/>
-        </w:rPr>
-      </w:pPr>
-    </w:p>
-    <w:p>
-      <w:pPr>
         <w:pStyle w:val="Prrafodelista"/>
         <w:numPr>
           <w:ilvl w:val="0"/>
@@ -3152,6 +2125,7 @@
     </w:p>
     <w:p>
       <w:pPr>
+        <w:jc w:val="center"/>
         <w:rPr>
           <w:rFonts w:ascii="Arial" w:hAnsi="Arial" w:cs="Calibri"/>
           <w:b/>
@@ -3161,9 +2135,7 @@
           <w:u w:val="single"/>
         </w:rPr>
       </w:pPr>
-    </w:p>
-    <w:p>
-      <w:pPr>
+      <w:r>
         <w:rPr>
           <w:rFonts w:ascii="Arial" w:hAnsi="Arial" w:cs="Calibri"/>
           <w:b/>
@@ -3172,140 +2144,6 @@
           <w:szCs w:val="36"/>
           <w:u w:val="single"/>
         </w:rPr>
-      </w:pPr>
-    </w:p>
-    <w:p>
-      <w:pPr>
-        <w:rPr>
-          <w:rFonts w:ascii="Arial" w:hAnsi="Arial" w:cs="Calibri"/>
-          <w:b/>
-          <w:bCs/>
-          <w:sz w:val="36"/>
-          <w:szCs w:val="36"/>
-          <w:u w:val="single"/>
-        </w:rPr>
-      </w:pPr>
-    </w:p>
-    <w:p>
-      <w:pPr>
-        <w:rPr>
-          <w:rFonts w:ascii="Arial" w:hAnsi="Arial" w:cs="Calibri"/>
-          <w:b/>
-          <w:bCs/>
-          <w:sz w:val="36"/>
-          <w:szCs w:val="36"/>
-          <w:u w:val="single"/>
-        </w:rPr>
-      </w:pPr>
-    </w:p>
-    <w:p>
-      <w:pPr>
-        <w:rPr>
-          <w:rFonts w:ascii="Arial" w:hAnsi="Arial" w:cs="Calibri"/>
-          <w:b/>
-          <w:bCs/>
-          <w:sz w:val="36"/>
-          <w:szCs w:val="36"/>
-          <w:u w:val="single"/>
-        </w:rPr>
-      </w:pPr>
-    </w:p>
-    <w:p>
-      <w:pPr>
-        <w:rPr>
-          <w:rFonts w:ascii="Arial" w:hAnsi="Arial" w:cs="Calibri"/>
-          <w:b/>
-          <w:bCs/>
-          <w:sz w:val="36"/>
-          <w:szCs w:val="36"/>
-          <w:u w:val="single"/>
-        </w:rPr>
-      </w:pPr>
-    </w:p>
-    <w:p>
-      <w:pPr>
-        <w:rPr>
-          <w:rFonts w:ascii="Arial" w:hAnsi="Arial" w:cs="Calibri"/>
-          <w:b/>
-          <w:bCs/>
-          <w:sz w:val="36"/>
-          <w:szCs w:val="36"/>
-          <w:u w:val="single"/>
-        </w:rPr>
-      </w:pPr>
-    </w:p>
-    <w:p>
-      <w:pPr>
-        <w:rPr>
-          <w:rFonts w:ascii="Arial" w:hAnsi="Arial" w:cs="Calibri"/>
-          <w:b/>
-          <w:bCs/>
-          <w:sz w:val="36"/>
-          <w:szCs w:val="36"/>
-          <w:u w:val="single"/>
-        </w:rPr>
-      </w:pPr>
-    </w:p>
-    <w:p>
-      <w:pPr>
-        <w:jc w:val="center"/>
-        <w:rPr>
-          <w:rFonts w:ascii="Arial" w:hAnsi="Arial" w:cs="Calibri"/>
-          <w:b/>
-          <w:bCs/>
-          <w:sz w:val="36"/>
-          <w:szCs w:val="36"/>
-          <w:u w:val="single"/>
-        </w:rPr>
-      </w:pPr>
-    </w:p>
-    <w:p>
-      <w:pPr>
-        <w:jc w:val="center"/>
-        <w:rPr>
-          <w:rFonts w:ascii="Arial" w:hAnsi="Arial" w:cs="Calibri"/>
-          <w:b/>
-          <w:bCs/>
-          <w:sz w:val="36"/>
-          <w:szCs w:val="36"/>
-          <w:u w:val="single"/>
-        </w:rPr>
-      </w:pPr>
-    </w:p>
-    <w:p>
-      <w:pPr>
-        <w:rPr>
-          <w:rFonts w:ascii="Arial" w:hAnsi="Arial" w:cs="Calibri"/>
-          <w:b/>
-          <w:bCs/>
-          <w:sz w:val="36"/>
-          <w:szCs w:val="36"/>
-          <w:u w:val="single"/>
-        </w:rPr>
-      </w:pPr>
-    </w:p>
-    <w:p>
-      <w:pPr>
-        <w:jc w:val="center"/>
-        <w:rPr>
-          <w:rFonts w:ascii="Arial" w:hAnsi="Arial" w:cs="Calibri"/>
-          <w:b/>
-          <w:bCs/>
-          <w:sz w:val="36"/>
-          <w:szCs w:val="36"/>
-          <w:u w:val="single"/>
-        </w:rPr>
-      </w:pPr>
-      <w:r>
-        <w:rPr>
-          <w:rFonts w:ascii="Arial" w:hAnsi="Arial" w:cs="Calibri"/>
-          <w:b/>
-          <w:bCs/>
-          <w:sz w:val="36"/>
-          <w:szCs w:val="36"/>
-          <w:u w:val="single"/>
-        </w:rPr>
-        <w:lastRenderedPageBreak/>
         <w:t>MENUS</w:t>
       </w:r>
     </w:p>
@@ -3550,114 +2388,6 @@
     </w:p>
     <w:p>
       <w:pPr>
-        <w:rPr>
-          <w:rFonts w:ascii="Arial" w:hAnsi="Arial" w:cs="Calibri"/>
-          <w:sz w:val="22"/>
-          <w:szCs w:val="22"/>
-        </w:rPr>
-      </w:pPr>
-    </w:p>
-    <w:p>
-      <w:pPr>
-        <w:rPr>
-          <w:rFonts w:ascii="Arial" w:hAnsi="Arial" w:cs="Calibri"/>
-          <w:sz w:val="22"/>
-          <w:szCs w:val="22"/>
-        </w:rPr>
-      </w:pPr>
-    </w:p>
-    <w:p>
-      <w:pPr>
-        <w:rPr>
-          <w:rFonts w:ascii="Arial" w:hAnsi="Arial" w:cs="Calibri"/>
-          <w:sz w:val="22"/>
-          <w:szCs w:val="22"/>
-        </w:rPr>
-      </w:pPr>
-    </w:p>
-    <w:p>
-      <w:pPr>
-        <w:rPr>
-          <w:rFonts w:ascii="Arial" w:hAnsi="Arial" w:cs="Calibri"/>
-          <w:sz w:val="22"/>
-          <w:szCs w:val="22"/>
-        </w:rPr>
-      </w:pPr>
-    </w:p>
-    <w:p>
-      <w:pPr>
-        <w:rPr>
-          <w:rFonts w:ascii="Arial" w:hAnsi="Arial" w:cs="Calibri"/>
-          <w:sz w:val="22"/>
-          <w:szCs w:val="22"/>
-        </w:rPr>
-      </w:pPr>
-    </w:p>
-    <w:p>
-      <w:pPr>
-        <w:rPr>
-          <w:rFonts w:ascii="Arial" w:hAnsi="Arial" w:cs="Calibri"/>
-          <w:sz w:val="22"/>
-          <w:szCs w:val="22"/>
-        </w:rPr>
-      </w:pPr>
-    </w:p>
-    <w:p>
-      <w:pPr>
-        <w:rPr>
-          <w:rFonts w:ascii="Arial" w:hAnsi="Arial" w:cs="Calibri"/>
-          <w:sz w:val="22"/>
-          <w:szCs w:val="22"/>
-        </w:rPr>
-      </w:pPr>
-    </w:p>
-    <w:p>
-      <w:pPr>
-        <w:rPr>
-          <w:rFonts w:ascii="Arial" w:hAnsi="Arial" w:cs="Calibri"/>
-          <w:sz w:val="22"/>
-          <w:szCs w:val="22"/>
-        </w:rPr>
-      </w:pPr>
-    </w:p>
-    <w:p>
-      <w:pPr>
-        <w:rPr>
-          <w:rFonts w:ascii="Arial" w:hAnsi="Arial" w:cs="Calibri"/>
-          <w:sz w:val="22"/>
-          <w:szCs w:val="22"/>
-        </w:rPr>
-      </w:pPr>
-    </w:p>
-    <w:p>
-      <w:pPr>
-        <w:rPr>
-          <w:rFonts w:ascii="Arial" w:hAnsi="Arial" w:cs="Calibri"/>
-          <w:sz w:val="22"/>
-          <w:szCs w:val="22"/>
-        </w:rPr>
-      </w:pPr>
-    </w:p>
-    <w:p>
-      <w:pPr>
-        <w:rPr>
-          <w:rFonts w:ascii="Arial" w:hAnsi="Arial" w:cs="Calibri"/>
-          <w:sz w:val="22"/>
-          <w:szCs w:val="22"/>
-        </w:rPr>
-      </w:pPr>
-    </w:p>
-    <w:p>
-      <w:pPr>
-        <w:rPr>
-          <w:rFonts w:ascii="Arial" w:hAnsi="Arial" w:cs="Calibri"/>
-          <w:sz w:val="22"/>
-          <w:szCs w:val="22"/>
-        </w:rPr>
-      </w:pPr>
-    </w:p>
-    <w:p>
-      <w:pPr>
         <w:pStyle w:val="Prrafodelista"/>
         <w:numPr>
           <w:ilvl w:val="0"/>
@@ -3862,6 +2592,8 @@
       <w:pPr>
         <w:rPr>
           <w:rFonts w:ascii="Arial" w:hAnsi="Arial" w:cs="Calibri"/>
+          <w:b/>
+          <w:bCs/>
           <w:sz w:val="22"/>
           <w:szCs w:val="22"/>
         </w:rPr>
@@ -3892,175 +2624,6 @@
         </w:rPr>
         <w:t>.</w:t>
       </w:r>
-    </w:p>
-    <w:p>
-      <w:pPr>
-        <w:ind w:left="360"/>
-        <w:jc w:val="center"/>
-        <w:rPr>
-          <w:rFonts w:ascii="Arial" w:hAnsi="Arial" w:cs="Calibri"/>
-          <w:b/>
-          <w:bCs/>
-          <w:sz w:val="22"/>
-          <w:szCs w:val="22"/>
-        </w:rPr>
-      </w:pPr>
-    </w:p>
-    <w:p>
-      <w:pPr>
-        <w:ind w:left="360"/>
-        <w:jc w:val="center"/>
-        <w:rPr>
-          <w:rFonts w:ascii="Arial" w:hAnsi="Arial" w:cs="Calibri"/>
-          <w:b/>
-          <w:bCs/>
-          <w:sz w:val="22"/>
-          <w:szCs w:val="22"/>
-        </w:rPr>
-      </w:pPr>
-    </w:p>
-    <w:p>
-      <w:pPr>
-        <w:ind w:left="360"/>
-        <w:jc w:val="center"/>
-        <w:rPr>
-          <w:rFonts w:ascii="Arial" w:hAnsi="Arial" w:cs="Calibri"/>
-          <w:b/>
-          <w:bCs/>
-          <w:sz w:val="22"/>
-          <w:szCs w:val="22"/>
-        </w:rPr>
-      </w:pPr>
-    </w:p>
-    <w:p>
-      <w:pPr>
-        <w:ind w:left="360"/>
-        <w:jc w:val="center"/>
-        <w:rPr>
-          <w:rFonts w:ascii="Arial" w:hAnsi="Arial" w:cs="Calibri"/>
-          <w:b/>
-          <w:bCs/>
-          <w:sz w:val="22"/>
-          <w:szCs w:val="22"/>
-        </w:rPr>
-      </w:pPr>
-    </w:p>
-    <w:p>
-      <w:pPr>
-        <w:ind w:left="360"/>
-        <w:jc w:val="center"/>
-        <w:rPr>
-          <w:rFonts w:ascii="Arial" w:hAnsi="Arial" w:cs="Calibri"/>
-          <w:b/>
-          <w:bCs/>
-          <w:sz w:val="22"/>
-          <w:szCs w:val="22"/>
-        </w:rPr>
-      </w:pPr>
-    </w:p>
-    <w:p>
-      <w:pPr>
-        <w:ind w:left="360"/>
-        <w:jc w:val="center"/>
-        <w:rPr>
-          <w:rFonts w:ascii="Arial" w:hAnsi="Arial" w:cs="Calibri"/>
-          <w:b/>
-          <w:bCs/>
-          <w:sz w:val="22"/>
-          <w:szCs w:val="22"/>
-        </w:rPr>
-      </w:pPr>
-    </w:p>
-    <w:p>
-      <w:pPr>
-        <w:ind w:left="360"/>
-        <w:jc w:val="center"/>
-        <w:rPr>
-          <w:rFonts w:ascii="Arial" w:hAnsi="Arial" w:cs="Calibri"/>
-          <w:b/>
-          <w:bCs/>
-          <w:sz w:val="22"/>
-          <w:szCs w:val="22"/>
-        </w:rPr>
-      </w:pPr>
-    </w:p>
-    <w:p>
-      <w:pPr>
-        <w:ind w:left="360"/>
-        <w:jc w:val="center"/>
-        <w:rPr>
-          <w:rFonts w:ascii="Arial" w:hAnsi="Arial" w:cs="Calibri"/>
-          <w:b/>
-          <w:bCs/>
-          <w:sz w:val="22"/>
-          <w:szCs w:val="22"/>
-        </w:rPr>
-      </w:pPr>
-    </w:p>
-    <w:p>
-      <w:pPr>
-        <w:ind w:left="360"/>
-        <w:jc w:val="center"/>
-        <w:rPr>
-          <w:rFonts w:ascii="Arial" w:hAnsi="Arial" w:cs="Calibri"/>
-          <w:b/>
-          <w:bCs/>
-          <w:sz w:val="22"/>
-          <w:szCs w:val="22"/>
-        </w:rPr>
-      </w:pPr>
-    </w:p>
-    <w:p>
-      <w:pPr>
-        <w:ind w:left="360"/>
-        <w:jc w:val="center"/>
-        <w:rPr>
-          <w:rFonts w:ascii="Arial" w:hAnsi="Arial" w:cs="Calibri"/>
-          <w:b/>
-          <w:bCs/>
-          <w:sz w:val="22"/>
-          <w:szCs w:val="22"/>
-        </w:rPr>
-      </w:pPr>
-    </w:p>
-    <w:p>
-      <w:pPr>
-        <w:ind w:left="360"/>
-        <w:jc w:val="center"/>
-        <w:rPr>
-          <w:rFonts w:ascii="Arial" w:hAnsi="Arial" w:cs="Calibri"/>
-          <w:b/>
-          <w:bCs/>
-          <w:sz w:val="22"/>
-          <w:szCs w:val="22"/>
-        </w:rPr>
-      </w:pPr>
-    </w:p>
-    <w:p>
-      <w:pPr>
-        <w:ind w:left="360"/>
-        <w:jc w:val="center"/>
-        <w:rPr>
-          <w:rFonts w:ascii="Arial" w:hAnsi="Arial" w:cs="Calibri"/>
-          <w:b/>
-          <w:bCs/>
-          <w:sz w:val="22"/>
-          <w:szCs w:val="22"/>
-        </w:rPr>
-      </w:pPr>
-    </w:p>
-    <w:p>
-      <w:pPr>
-        <w:ind w:left="360"/>
-        <w:jc w:val="center"/>
-        <w:rPr>
-          <w:rFonts w:ascii="Arial" w:hAnsi="Arial" w:cs="Calibri"/>
-          <w:b/>
-          <w:bCs/>
-          <w:sz w:val="22"/>
-          <w:szCs w:val="22"/>
-        </w:rPr>
-      </w:pPr>
     </w:p>
     <w:p>
       <w:pPr>
@@ -4086,7 +2649,6 @@
           <w:sz w:val="22"/>
           <w:szCs w:val="22"/>
         </w:rPr>
-        <w:lastRenderedPageBreak/>
         <w:t>IndexCuenta</w:t>
       </w:r>
       <w:proofErr w:type="spellEnd"/>
@@ -4291,6 +2853,7 @@
           <w:sz w:val="22"/>
           <w:szCs w:val="22"/>
         </w:rPr>
+        <w:lastRenderedPageBreak/>
         <w:t xml:space="preserve">Contará con una opción de cerrar sesión que lo devolverá a la página de </w:t>
       </w:r>
       <w:proofErr w:type="spellStart"/>
@@ -4337,10 +2900,7 @@
           <w:u w:val="single"/>
         </w:rPr>
       </w:pPr>
-    </w:p>
-    <w:p>
-      <w:pPr>
-        <w:jc w:val="center"/>
+      <w:r>
         <w:rPr>
           <w:rFonts w:ascii="Arial" w:hAnsi="Arial" w:cs="Calibri"/>
           <w:b/>
@@ -4349,121 +2909,6 @@
           <w:szCs w:val="36"/>
           <w:u w:val="single"/>
         </w:rPr>
-      </w:pPr>
-    </w:p>
-    <w:p>
-      <w:pPr>
-        <w:jc w:val="center"/>
-        <w:rPr>
-          <w:rFonts w:ascii="Arial" w:hAnsi="Arial" w:cs="Calibri"/>
-          <w:b/>
-          <w:bCs/>
-          <w:sz w:val="36"/>
-          <w:szCs w:val="36"/>
-          <w:u w:val="single"/>
-        </w:rPr>
-      </w:pPr>
-    </w:p>
-    <w:p>
-      <w:pPr>
-        <w:jc w:val="center"/>
-        <w:rPr>
-          <w:rFonts w:ascii="Arial" w:hAnsi="Arial" w:cs="Calibri"/>
-          <w:b/>
-          <w:bCs/>
-          <w:sz w:val="36"/>
-          <w:szCs w:val="36"/>
-          <w:u w:val="single"/>
-        </w:rPr>
-      </w:pPr>
-    </w:p>
-    <w:p>
-      <w:pPr>
-        <w:jc w:val="center"/>
-        <w:rPr>
-          <w:rFonts w:ascii="Arial" w:hAnsi="Arial" w:cs="Calibri"/>
-          <w:b/>
-          <w:bCs/>
-          <w:sz w:val="36"/>
-          <w:szCs w:val="36"/>
-          <w:u w:val="single"/>
-        </w:rPr>
-      </w:pPr>
-    </w:p>
-    <w:p>
-      <w:pPr>
-        <w:jc w:val="center"/>
-        <w:rPr>
-          <w:rFonts w:ascii="Arial" w:hAnsi="Arial" w:cs="Calibri"/>
-          <w:b/>
-          <w:bCs/>
-          <w:sz w:val="36"/>
-          <w:szCs w:val="36"/>
-          <w:u w:val="single"/>
-        </w:rPr>
-      </w:pPr>
-    </w:p>
-    <w:p>
-      <w:pPr>
-        <w:jc w:val="center"/>
-        <w:rPr>
-          <w:rFonts w:ascii="Arial" w:hAnsi="Arial" w:cs="Calibri"/>
-          <w:b/>
-          <w:bCs/>
-          <w:sz w:val="36"/>
-          <w:szCs w:val="36"/>
-          <w:u w:val="single"/>
-        </w:rPr>
-      </w:pPr>
-    </w:p>
-    <w:p>
-      <w:pPr>
-        <w:jc w:val="center"/>
-        <w:rPr>
-          <w:rFonts w:ascii="Arial" w:hAnsi="Arial" w:cs="Calibri"/>
-          <w:b/>
-          <w:bCs/>
-          <w:sz w:val="36"/>
-          <w:szCs w:val="36"/>
-          <w:u w:val="single"/>
-        </w:rPr>
-      </w:pPr>
-    </w:p>
-    <w:p>
-      <w:pPr>
-        <w:jc w:val="center"/>
-        <w:rPr>
-          <w:rFonts w:ascii="Arial" w:hAnsi="Arial" w:cs="Calibri"/>
-          <w:b/>
-          <w:bCs/>
-          <w:sz w:val="36"/>
-          <w:szCs w:val="36"/>
-          <w:u w:val="single"/>
-        </w:rPr>
-      </w:pPr>
-    </w:p>
-    <w:p>
-      <w:pPr>
-        <w:jc w:val="center"/>
-        <w:rPr>
-          <w:rFonts w:ascii="Arial" w:hAnsi="Arial" w:cs="Calibri"/>
-          <w:b/>
-          <w:bCs/>
-          <w:sz w:val="36"/>
-          <w:szCs w:val="36"/>
-          <w:u w:val="single"/>
-        </w:rPr>
-      </w:pPr>
-      <w:r>
-        <w:rPr>
-          <w:rFonts w:ascii="Arial" w:hAnsi="Arial" w:cs="Calibri"/>
-          <w:b/>
-          <w:bCs/>
-          <w:sz w:val="36"/>
-          <w:szCs w:val="36"/>
-          <w:u w:val="single"/>
-        </w:rPr>
-        <w:lastRenderedPageBreak/>
         <w:t>VENTANASCUENTA</w:t>
       </w:r>
     </w:p>
@@ -4637,138 +3082,6 @@
     </w:p>
     <w:p>
       <w:pPr>
-        <w:jc w:val="center"/>
-        <w:rPr>
-          <w:rFonts w:ascii="Arial" w:hAnsi="Arial" w:cs="Calibri"/>
-          <w:b/>
-          <w:bCs/>
-          <w:sz w:val="22"/>
-          <w:szCs w:val="22"/>
-        </w:rPr>
-      </w:pPr>
-    </w:p>
-    <w:p>
-      <w:pPr>
-        <w:jc w:val="center"/>
-        <w:rPr>
-          <w:rFonts w:ascii="Arial" w:hAnsi="Arial" w:cs="Calibri"/>
-          <w:b/>
-          <w:bCs/>
-          <w:sz w:val="22"/>
-          <w:szCs w:val="22"/>
-        </w:rPr>
-      </w:pPr>
-    </w:p>
-    <w:p>
-      <w:pPr>
-        <w:jc w:val="center"/>
-        <w:rPr>
-          <w:rFonts w:ascii="Arial" w:hAnsi="Arial" w:cs="Calibri"/>
-          <w:b/>
-          <w:bCs/>
-          <w:sz w:val="22"/>
-          <w:szCs w:val="22"/>
-        </w:rPr>
-      </w:pPr>
-    </w:p>
-    <w:p>
-      <w:pPr>
-        <w:jc w:val="center"/>
-        <w:rPr>
-          <w:rFonts w:ascii="Arial" w:hAnsi="Arial" w:cs="Calibri"/>
-          <w:b/>
-          <w:bCs/>
-          <w:sz w:val="22"/>
-          <w:szCs w:val="22"/>
-        </w:rPr>
-      </w:pPr>
-    </w:p>
-    <w:p>
-      <w:pPr>
-        <w:jc w:val="center"/>
-        <w:rPr>
-          <w:rFonts w:ascii="Arial" w:hAnsi="Arial" w:cs="Calibri"/>
-          <w:b/>
-          <w:bCs/>
-          <w:sz w:val="22"/>
-          <w:szCs w:val="22"/>
-        </w:rPr>
-      </w:pPr>
-    </w:p>
-    <w:p>
-      <w:pPr>
-        <w:jc w:val="center"/>
-        <w:rPr>
-          <w:rFonts w:ascii="Arial" w:hAnsi="Arial" w:cs="Calibri"/>
-          <w:b/>
-          <w:bCs/>
-          <w:sz w:val="22"/>
-          <w:szCs w:val="22"/>
-        </w:rPr>
-      </w:pPr>
-    </w:p>
-    <w:p>
-      <w:pPr>
-        <w:jc w:val="center"/>
-        <w:rPr>
-          <w:rFonts w:ascii="Arial" w:hAnsi="Arial" w:cs="Calibri"/>
-          <w:b/>
-          <w:bCs/>
-          <w:sz w:val="22"/>
-          <w:szCs w:val="22"/>
-        </w:rPr>
-      </w:pPr>
-    </w:p>
-    <w:p>
-      <w:pPr>
-        <w:jc w:val="center"/>
-        <w:rPr>
-          <w:rFonts w:ascii="Arial" w:hAnsi="Arial" w:cs="Calibri"/>
-          <w:b/>
-          <w:bCs/>
-          <w:sz w:val="22"/>
-          <w:szCs w:val="22"/>
-        </w:rPr>
-      </w:pPr>
-    </w:p>
-    <w:p>
-      <w:pPr>
-        <w:jc w:val="center"/>
-        <w:rPr>
-          <w:rFonts w:ascii="Arial" w:hAnsi="Arial" w:cs="Calibri"/>
-          <w:b/>
-          <w:bCs/>
-          <w:sz w:val="22"/>
-          <w:szCs w:val="22"/>
-        </w:rPr>
-      </w:pPr>
-    </w:p>
-    <w:p>
-      <w:pPr>
-        <w:jc w:val="center"/>
-        <w:rPr>
-          <w:rFonts w:ascii="Arial" w:hAnsi="Arial" w:cs="Calibri"/>
-          <w:b/>
-          <w:bCs/>
-          <w:sz w:val="22"/>
-          <w:szCs w:val="22"/>
-        </w:rPr>
-      </w:pPr>
-    </w:p>
-    <w:p>
-      <w:pPr>
-        <w:jc w:val="center"/>
-        <w:rPr>
-          <w:rFonts w:ascii="Arial" w:hAnsi="Arial" w:cs="Calibri"/>
-          <w:b/>
-          <w:bCs/>
-          <w:sz w:val="22"/>
-          <w:szCs w:val="22"/>
-        </w:rPr>
-      </w:pPr>
-    </w:p>
-    <w:p>
-      <w:pPr>
         <w:rPr>
           <w:rFonts w:ascii="Arial" w:hAnsi="Arial" w:cs="Calibri"/>
           <w:b/>
@@ -4802,7 +3115,6 @@
           <w:sz w:val="22"/>
           <w:szCs w:val="22"/>
         </w:rPr>
-        <w:lastRenderedPageBreak/>
         <w:t>PagarPrestamo</w:t>
       </w:r>
       <w:proofErr w:type="spellEnd"/>
@@ -4890,6 +3202,7 @@
           <w:sz w:val="22"/>
           <w:szCs w:val="22"/>
         </w:rPr>
+        <w:lastRenderedPageBreak/>
         <w:t xml:space="preserve">Se accederá a esta página al presionar el botón “pagar cuota” de </w:t>
       </w:r>
       <w:proofErr w:type="spellStart"/>
@@ -4934,318 +3247,6 @@
         </w:rPr>
         <w:t>. Desde aquí tendrá la opción de seleccionar la cuenta con la que se efectuará el pago de la cuota. Antes de efectuar el pago, se le consultará al usuario si su selección es correcta y en caso de ser afirmativo se continuará con la operación. En caso de que la cuenta seleccionada no disponga de saldo suficiente, será notificado cancelando la operación</w:t>
       </w:r>
-    </w:p>
-    <w:p>
-      <w:pPr>
-        <w:pStyle w:val="Prrafodelista"/>
-        <w:rPr>
-          <w:rFonts w:ascii="Arial" w:hAnsi="Arial" w:cs="Calibri"/>
-          <w:b/>
-          <w:bCs/>
-          <w:sz w:val="22"/>
-          <w:szCs w:val="22"/>
-        </w:rPr>
-      </w:pPr>
-    </w:p>
-    <w:p>
-      <w:pPr>
-        <w:pStyle w:val="Prrafodelista"/>
-        <w:rPr>
-          <w:rFonts w:ascii="Arial" w:hAnsi="Arial" w:cs="Calibri"/>
-          <w:b/>
-          <w:bCs/>
-          <w:sz w:val="22"/>
-          <w:szCs w:val="22"/>
-        </w:rPr>
-      </w:pPr>
-    </w:p>
-    <w:p>
-      <w:pPr>
-        <w:pStyle w:val="Prrafodelista"/>
-        <w:rPr>
-          <w:rFonts w:ascii="Arial" w:hAnsi="Arial" w:cs="Calibri"/>
-          <w:b/>
-          <w:bCs/>
-          <w:sz w:val="22"/>
-          <w:szCs w:val="22"/>
-        </w:rPr>
-      </w:pPr>
-    </w:p>
-    <w:p>
-      <w:pPr>
-        <w:pStyle w:val="Prrafodelista"/>
-        <w:rPr>
-          <w:rFonts w:ascii="Arial" w:hAnsi="Arial" w:cs="Calibri"/>
-          <w:b/>
-          <w:bCs/>
-          <w:sz w:val="22"/>
-          <w:szCs w:val="22"/>
-        </w:rPr>
-      </w:pPr>
-    </w:p>
-    <w:p>
-      <w:pPr>
-        <w:pStyle w:val="Prrafodelista"/>
-        <w:rPr>
-          <w:rFonts w:ascii="Arial" w:hAnsi="Arial" w:cs="Calibri"/>
-          <w:b/>
-          <w:bCs/>
-          <w:sz w:val="22"/>
-          <w:szCs w:val="22"/>
-        </w:rPr>
-      </w:pPr>
-    </w:p>
-    <w:p>
-      <w:pPr>
-        <w:pStyle w:val="Prrafodelista"/>
-        <w:rPr>
-          <w:rFonts w:ascii="Arial" w:hAnsi="Arial" w:cs="Calibri"/>
-          <w:b/>
-          <w:bCs/>
-          <w:sz w:val="22"/>
-          <w:szCs w:val="22"/>
-        </w:rPr>
-      </w:pPr>
-    </w:p>
-    <w:p>
-      <w:pPr>
-        <w:pStyle w:val="Prrafodelista"/>
-        <w:rPr>
-          <w:rFonts w:ascii="Arial" w:hAnsi="Arial" w:cs="Calibri"/>
-          <w:b/>
-          <w:bCs/>
-          <w:sz w:val="22"/>
-          <w:szCs w:val="22"/>
-        </w:rPr>
-      </w:pPr>
-    </w:p>
-    <w:p>
-      <w:pPr>
-        <w:pStyle w:val="Prrafodelista"/>
-        <w:rPr>
-          <w:rFonts w:ascii="Arial" w:hAnsi="Arial" w:cs="Calibri"/>
-          <w:b/>
-          <w:bCs/>
-          <w:sz w:val="22"/>
-          <w:szCs w:val="22"/>
-        </w:rPr>
-      </w:pPr>
-    </w:p>
-    <w:p>
-      <w:pPr>
-        <w:pStyle w:val="Prrafodelista"/>
-        <w:rPr>
-          <w:rFonts w:ascii="Arial" w:hAnsi="Arial" w:cs="Calibri"/>
-          <w:b/>
-          <w:bCs/>
-          <w:sz w:val="22"/>
-          <w:szCs w:val="22"/>
-        </w:rPr>
-      </w:pPr>
-    </w:p>
-    <w:p>
-      <w:pPr>
-        <w:pStyle w:val="Prrafodelista"/>
-        <w:rPr>
-          <w:rFonts w:ascii="Arial" w:hAnsi="Arial" w:cs="Calibri"/>
-          <w:b/>
-          <w:bCs/>
-          <w:sz w:val="22"/>
-          <w:szCs w:val="22"/>
-        </w:rPr>
-      </w:pPr>
-    </w:p>
-    <w:p>
-      <w:pPr>
-        <w:pStyle w:val="Prrafodelista"/>
-        <w:rPr>
-          <w:rFonts w:ascii="Arial" w:hAnsi="Arial" w:cs="Calibri"/>
-          <w:b/>
-          <w:bCs/>
-          <w:sz w:val="22"/>
-          <w:szCs w:val="22"/>
-        </w:rPr>
-      </w:pPr>
-    </w:p>
-    <w:p>
-      <w:pPr>
-        <w:pStyle w:val="Prrafodelista"/>
-        <w:rPr>
-          <w:rFonts w:ascii="Arial" w:hAnsi="Arial" w:cs="Calibri"/>
-          <w:b/>
-          <w:bCs/>
-          <w:sz w:val="22"/>
-          <w:szCs w:val="22"/>
-        </w:rPr>
-      </w:pPr>
-    </w:p>
-    <w:p>
-      <w:pPr>
-        <w:pStyle w:val="Prrafodelista"/>
-        <w:rPr>
-          <w:rFonts w:ascii="Arial" w:hAnsi="Arial" w:cs="Calibri"/>
-          <w:b/>
-          <w:bCs/>
-          <w:sz w:val="22"/>
-          <w:szCs w:val="22"/>
-        </w:rPr>
-      </w:pPr>
-    </w:p>
-    <w:p>
-      <w:pPr>
-        <w:pStyle w:val="Prrafodelista"/>
-        <w:rPr>
-          <w:rFonts w:ascii="Arial" w:hAnsi="Arial" w:cs="Calibri"/>
-          <w:b/>
-          <w:bCs/>
-          <w:sz w:val="22"/>
-          <w:szCs w:val="22"/>
-        </w:rPr>
-      </w:pPr>
-    </w:p>
-    <w:p>
-      <w:pPr>
-        <w:pStyle w:val="Prrafodelista"/>
-        <w:rPr>
-          <w:rFonts w:ascii="Arial" w:hAnsi="Arial" w:cs="Calibri"/>
-          <w:b/>
-          <w:bCs/>
-          <w:sz w:val="22"/>
-          <w:szCs w:val="22"/>
-        </w:rPr>
-      </w:pPr>
-    </w:p>
-    <w:p>
-      <w:pPr>
-        <w:pStyle w:val="Prrafodelista"/>
-        <w:rPr>
-          <w:rFonts w:ascii="Arial" w:hAnsi="Arial" w:cs="Calibri"/>
-          <w:b/>
-          <w:bCs/>
-          <w:sz w:val="22"/>
-          <w:szCs w:val="22"/>
-        </w:rPr>
-      </w:pPr>
-    </w:p>
-    <w:p>
-      <w:pPr>
-        <w:pStyle w:val="Prrafodelista"/>
-        <w:rPr>
-          <w:rFonts w:ascii="Arial" w:hAnsi="Arial" w:cs="Calibri"/>
-          <w:b/>
-          <w:bCs/>
-          <w:sz w:val="22"/>
-          <w:szCs w:val="22"/>
-        </w:rPr>
-      </w:pPr>
-    </w:p>
-    <w:p>
-      <w:pPr>
-        <w:pStyle w:val="Prrafodelista"/>
-        <w:rPr>
-          <w:rFonts w:ascii="Arial" w:hAnsi="Arial" w:cs="Calibri"/>
-          <w:b/>
-          <w:bCs/>
-          <w:sz w:val="22"/>
-          <w:szCs w:val="22"/>
-        </w:rPr>
-      </w:pPr>
-    </w:p>
-    <w:p>
-      <w:pPr>
-        <w:pStyle w:val="Prrafodelista"/>
-        <w:rPr>
-          <w:rFonts w:ascii="Arial" w:hAnsi="Arial" w:cs="Calibri"/>
-          <w:b/>
-          <w:bCs/>
-          <w:sz w:val="22"/>
-          <w:szCs w:val="22"/>
-        </w:rPr>
-      </w:pPr>
-    </w:p>
-    <w:p>
-      <w:pPr>
-        <w:pStyle w:val="Prrafodelista"/>
-        <w:rPr>
-          <w:rFonts w:ascii="Arial" w:hAnsi="Arial" w:cs="Calibri"/>
-          <w:b/>
-          <w:bCs/>
-          <w:sz w:val="22"/>
-          <w:szCs w:val="22"/>
-        </w:rPr>
-      </w:pPr>
-    </w:p>
-    <w:p>
-      <w:pPr>
-        <w:pStyle w:val="Prrafodelista"/>
-        <w:rPr>
-          <w:rFonts w:ascii="Arial" w:hAnsi="Arial" w:cs="Calibri"/>
-          <w:b/>
-          <w:bCs/>
-          <w:sz w:val="22"/>
-          <w:szCs w:val="22"/>
-        </w:rPr>
-      </w:pPr>
-    </w:p>
-    <w:p>
-      <w:pPr>
-        <w:pStyle w:val="Prrafodelista"/>
-        <w:rPr>
-          <w:rFonts w:ascii="Arial" w:hAnsi="Arial" w:cs="Calibri"/>
-          <w:b/>
-          <w:bCs/>
-          <w:sz w:val="22"/>
-          <w:szCs w:val="22"/>
-        </w:rPr>
-      </w:pPr>
-    </w:p>
-    <w:p>
-      <w:pPr>
-        <w:pStyle w:val="Prrafodelista"/>
-        <w:rPr>
-          <w:rFonts w:ascii="Arial" w:hAnsi="Arial" w:cs="Calibri"/>
-          <w:b/>
-          <w:bCs/>
-          <w:sz w:val="22"/>
-          <w:szCs w:val="22"/>
-        </w:rPr>
-      </w:pPr>
-    </w:p>
-    <w:p>
-      <w:pPr>
-        <w:pStyle w:val="Prrafodelista"/>
-        <w:rPr>
-          <w:rFonts w:ascii="Arial" w:hAnsi="Arial" w:cs="Calibri"/>
-          <w:b/>
-          <w:bCs/>
-          <w:sz w:val="22"/>
-          <w:szCs w:val="22"/>
-        </w:rPr>
-      </w:pPr>
-    </w:p>
-    <w:p>
-      <w:pPr>
-        <w:pStyle w:val="Prrafodelista"/>
-        <w:rPr>
-          <w:rFonts w:ascii="Arial" w:hAnsi="Arial" w:cs="Calibri"/>
-          <w:b/>
-          <w:bCs/>
-          <w:sz w:val="22"/>
-          <w:szCs w:val="22"/>
-        </w:rPr>
-      </w:pPr>
-    </w:p>
-    <w:p>
-      <w:pPr>
-        <w:pStyle w:val="Prrafodelista"/>
-        <w:rPr>
-          <w:rFonts w:ascii="Arial" w:hAnsi="Arial" w:cs="Calibri"/>
-          <w:b/>
-          <w:bCs/>
-          <w:sz w:val="22"/>
-          <w:szCs w:val="22"/>
-        </w:rPr>
-      </w:pPr>
     </w:p>
     <w:p>
       <w:pPr>
@@ -5271,7 +3272,6 @@
           <w:sz w:val="22"/>
           <w:szCs w:val="22"/>
         </w:rPr>
-        <w:lastRenderedPageBreak/>
         <w:t>PedirPrestamo</w:t>
       </w:r>
       <w:proofErr w:type="spellEnd"/>
@@ -5421,149 +3421,38 @@
         </w:rPr>
         <w:t>. Desde aquí será requerido que se complete el monto total del préstamo, la cantidad total de cuotas y la cuenta en la que será acreditada. La solicitud será enviada para ser gestionada por un administrador del banco. Todos los campos obligatorios deben ser completados para efectuar la operación</w:t>
       </w:r>
-    </w:p>
-    <w:p>
-      <w:pPr>
-        <w:rPr>
-          <w:rFonts w:ascii="Arial" w:hAnsi="Arial" w:cs="Calibri"/>
-          <w:b/>
-          <w:bCs/>
-          <w:sz w:val="22"/>
-          <w:szCs w:val="22"/>
-        </w:rPr>
-      </w:pPr>
-    </w:p>
-    <w:p>
-      <w:pPr>
-        <w:rPr>
-          <w:rFonts w:ascii="Arial" w:hAnsi="Arial" w:cs="Calibri"/>
-          <w:b/>
-          <w:bCs/>
-          <w:sz w:val="22"/>
-          <w:szCs w:val="22"/>
-        </w:rPr>
-      </w:pPr>
-    </w:p>
-    <w:p>
-      <w:pPr>
-        <w:rPr>
-          <w:rFonts w:ascii="Arial" w:hAnsi="Arial" w:cs="Calibri"/>
-          <w:b/>
-          <w:bCs/>
-          <w:sz w:val="22"/>
-          <w:szCs w:val="22"/>
-        </w:rPr>
-      </w:pPr>
-    </w:p>
-    <w:p>
-      <w:pPr>
-        <w:rPr>
-          <w:rFonts w:ascii="Arial" w:hAnsi="Arial" w:cs="Calibri"/>
-          <w:b/>
-          <w:bCs/>
-          <w:sz w:val="22"/>
-          <w:szCs w:val="22"/>
-        </w:rPr>
-      </w:pPr>
-    </w:p>
-    <w:p>
-      <w:pPr>
-        <w:rPr>
-          <w:rFonts w:ascii="Arial" w:hAnsi="Arial" w:cs="Calibri"/>
-          <w:b/>
-          <w:bCs/>
-          <w:sz w:val="22"/>
-          <w:szCs w:val="22"/>
-        </w:rPr>
-      </w:pPr>
-    </w:p>
-    <w:p>
-      <w:pPr>
-        <w:rPr>
-          <w:rFonts w:ascii="Arial" w:hAnsi="Arial" w:cs="Calibri"/>
-          <w:b/>
-          <w:bCs/>
-          <w:sz w:val="22"/>
-          <w:szCs w:val="22"/>
-        </w:rPr>
-      </w:pPr>
-    </w:p>
-    <w:p>
-      <w:pPr>
-        <w:rPr>
-          <w:rFonts w:ascii="Arial" w:hAnsi="Arial" w:cs="Calibri"/>
-          <w:b/>
-          <w:bCs/>
-          <w:sz w:val="22"/>
-          <w:szCs w:val="22"/>
-        </w:rPr>
-      </w:pPr>
-    </w:p>
-    <w:p>
-      <w:pPr>
-        <w:rPr>
-          <w:rFonts w:ascii="Arial" w:hAnsi="Arial" w:cs="Calibri"/>
-          <w:b/>
-          <w:bCs/>
-          <w:sz w:val="22"/>
-          <w:szCs w:val="22"/>
-        </w:rPr>
-      </w:pPr>
-    </w:p>
-    <w:p>
-      <w:pPr>
-        <w:rPr>
-          <w:rFonts w:ascii="Arial" w:hAnsi="Arial" w:cs="Calibri"/>
-          <w:b/>
-          <w:bCs/>
-          <w:sz w:val="22"/>
-          <w:szCs w:val="22"/>
-        </w:rPr>
-      </w:pPr>
-    </w:p>
-    <w:p>
-      <w:pPr>
-        <w:rPr>
-          <w:rFonts w:ascii="Arial" w:hAnsi="Arial" w:cs="Calibri"/>
-          <w:b/>
-          <w:bCs/>
-          <w:sz w:val="22"/>
-          <w:szCs w:val="22"/>
-        </w:rPr>
-      </w:pPr>
-    </w:p>
-    <w:p>
-      <w:pPr>
-        <w:rPr>
-          <w:rFonts w:ascii="Arial" w:hAnsi="Arial" w:cs="Calibri"/>
-          <w:b/>
-          <w:bCs/>
-          <w:sz w:val="22"/>
-          <w:szCs w:val="22"/>
-        </w:rPr>
-      </w:pPr>
-    </w:p>
-    <w:p>
-      <w:pPr>
-        <w:rPr>
-          <w:rFonts w:ascii="Arial" w:hAnsi="Arial" w:cs="Calibri"/>
-          <w:b/>
-          <w:bCs/>
-          <w:sz w:val="22"/>
-          <w:szCs w:val="22"/>
-        </w:rPr>
-      </w:pPr>
-    </w:p>
-    <w:p>
-      <w:pPr>
-        <w:rPr>
-          <w:rFonts w:ascii="Arial" w:hAnsi="Arial" w:cs="Calibri"/>
-          <w:b/>
-          <w:bCs/>
-          <w:sz w:val="22"/>
-          <w:szCs w:val="22"/>
-        </w:rPr>
-      </w:pPr>
+      <w:r>
+        <w:rPr>
+          <w:rFonts w:ascii="Arial" w:hAnsi="Arial" w:cs="Calibri"/>
+          <w:b/>
+          <w:bCs/>
+          <w:sz w:val="22"/>
+          <w:szCs w:val="22"/>
+        </w:rPr>
+        <w:t>.</w:t>
+      </w:r>
+    </w:p>
+    <w:p>
+      <w:pPr>
+        <w:spacing w:before="0" w:after="0" w:line="240" w:lineRule="auto"/>
+        <w:rPr>
+          <w:rFonts w:ascii="Arial" w:hAnsi="Arial" w:cs="Calibri"/>
+          <w:b/>
+          <w:bCs/>
+          <w:sz w:val="22"/>
+          <w:szCs w:val="22"/>
+        </w:rPr>
+      </w:pPr>
+      <w:r>
+        <w:rPr>
+          <w:rFonts w:ascii="Arial" w:hAnsi="Arial" w:cs="Calibri"/>
+          <w:b/>
+          <w:bCs/>
+          <w:sz w:val="22"/>
+          <w:szCs w:val="22"/>
+        </w:rPr>
+        <w:br w:type="page"/>
+      </w:r>
     </w:p>
     <w:p>
       <w:pPr>
@@ -5608,7 +3497,7 @@
           <w:noProof/>
         </w:rPr>
         <w:drawing>
-          <wp:inline distT="0" distB="0" distL="0" distR="0" wp14:anchorId="3E39C679" wp14:editId="059AD696">
+          <wp:inline distT="0" distB="0" distL="0" distR="0" wp14:anchorId="3E39C679" wp14:editId="16B54E9D">
             <wp:extent cx="5400040" cy="4319905"/>
             <wp:effectExtent l="0" t="0" r="0" b="4445"/>
             <wp:docPr id="1224547179" name="Imagen 8" descr="Tabla&#10;&#10;Descripción generada automáticamente"/>
@@ -5677,114 +3566,14 @@
         </w:rPr>
         <w:t>Desde esta página se listarán los movimientos de una cuenta seleccionada. Se podrán ver la fecha, el concepto y el importe de cada movimiento. A su vez, se contará a modo de referencia la evolución del saldo con cada movimiento registrado</w:t>
       </w:r>
-    </w:p>
-    <w:p>
-      <w:pPr>
-        <w:jc w:val="center"/>
-        <w:rPr>
-          <w:rFonts w:ascii="Arial" w:hAnsi="Arial" w:cs="Calibri"/>
-          <w:b/>
-          <w:bCs/>
-          <w:sz w:val="22"/>
-          <w:szCs w:val="22"/>
-        </w:rPr>
-      </w:pPr>
-    </w:p>
-    <w:p>
-      <w:pPr>
-        <w:jc w:val="center"/>
-        <w:rPr>
-          <w:rFonts w:ascii="Arial" w:hAnsi="Arial" w:cs="Calibri"/>
-          <w:b/>
-          <w:bCs/>
-          <w:sz w:val="22"/>
-          <w:szCs w:val="22"/>
-        </w:rPr>
-      </w:pPr>
-    </w:p>
-    <w:p>
-      <w:pPr>
-        <w:jc w:val="center"/>
-        <w:rPr>
-          <w:rFonts w:ascii="Arial" w:hAnsi="Arial" w:cs="Calibri"/>
-          <w:b/>
-          <w:bCs/>
-          <w:sz w:val="22"/>
-          <w:szCs w:val="22"/>
-        </w:rPr>
-      </w:pPr>
-    </w:p>
-    <w:p>
-      <w:pPr>
-        <w:jc w:val="center"/>
-        <w:rPr>
-          <w:rFonts w:ascii="Arial" w:hAnsi="Arial" w:cs="Calibri"/>
-          <w:b/>
-          <w:bCs/>
-          <w:sz w:val="22"/>
-          <w:szCs w:val="22"/>
-        </w:rPr>
-      </w:pPr>
-    </w:p>
-    <w:p>
-      <w:pPr>
-        <w:jc w:val="center"/>
-        <w:rPr>
-          <w:rFonts w:ascii="Arial" w:hAnsi="Arial" w:cs="Calibri"/>
-          <w:b/>
-          <w:bCs/>
-          <w:sz w:val="22"/>
-          <w:szCs w:val="22"/>
-        </w:rPr>
-      </w:pPr>
-    </w:p>
-    <w:p>
-      <w:pPr>
-        <w:jc w:val="center"/>
-        <w:rPr>
-          <w:rFonts w:ascii="Arial" w:hAnsi="Arial" w:cs="Calibri"/>
-          <w:b/>
-          <w:bCs/>
-          <w:sz w:val="22"/>
-          <w:szCs w:val="22"/>
-        </w:rPr>
-      </w:pPr>
-    </w:p>
-    <w:p>
-      <w:pPr>
-        <w:jc w:val="center"/>
-        <w:rPr>
-          <w:rFonts w:ascii="Arial" w:hAnsi="Arial" w:cs="Calibri"/>
-          <w:b/>
-          <w:bCs/>
-          <w:sz w:val="22"/>
-          <w:szCs w:val="22"/>
-        </w:rPr>
-      </w:pPr>
-    </w:p>
-    <w:p>
-      <w:pPr>
-        <w:jc w:val="center"/>
-        <w:rPr>
-          <w:rFonts w:ascii="Arial" w:hAnsi="Arial" w:cs="Calibri"/>
-          <w:b/>
-          <w:bCs/>
-          <w:sz w:val="22"/>
-          <w:szCs w:val="22"/>
-        </w:rPr>
-      </w:pPr>
-    </w:p>
-    <w:p>
-      <w:pPr>
-        <w:jc w:val="center"/>
-        <w:rPr>
-          <w:rFonts w:ascii="Arial" w:hAnsi="Arial" w:cs="Calibri"/>
-          <w:b/>
-          <w:bCs/>
-          <w:sz w:val="22"/>
-          <w:szCs w:val="22"/>
-        </w:rPr>
-      </w:pPr>
+      <w:r>
+        <w:rPr>
+          <w:rFonts w:ascii="Arial" w:hAnsi="Arial" w:cs="Calibri"/>
+          <w:sz w:val="22"/>
+          <w:szCs w:val="22"/>
+        </w:rPr>
+        <w:t>.</w:t>
+      </w:r>
     </w:p>
     <w:p>
       <w:pPr>
@@ -5809,7 +3598,6 @@
           <w:sz w:val="22"/>
           <w:szCs w:val="22"/>
         </w:rPr>
-        <w:lastRenderedPageBreak/>
         <w:t>Administrar Prestamos</w:t>
       </w:r>
     </w:p>
@@ -5879,18 +3667,28 @@
     <w:p>
       <w:pPr>
         <w:rPr>
+          <w:rFonts w:ascii="Arial" w:eastAsia="Arial" w:hAnsi="Arial" w:cs="Arial"/>
+          <w:b/>
+          <w:bCs/>
+          <w:sz w:val="22"/>
+          <w:szCs w:val="22"/>
+        </w:rPr>
+      </w:pPr>
+      <w:r>
+        <w:rPr>
           <w:rFonts w:ascii="Arial" w:hAnsi="Arial" w:cs="Arial"/>
           <w:sz w:val="22"/>
           <w:szCs w:val="22"/>
         </w:rPr>
-      </w:pPr>
+        <w:t>Página exclusiva</w:t>
+      </w:r>
       <w:r>
         <w:rPr>
           <w:rFonts w:ascii="Arial" w:hAnsi="Arial" w:cs="Arial"/>
           <w:sz w:val="22"/>
           <w:szCs w:val="22"/>
         </w:rPr>
-        <w:t>Página exclusiva</w:t>
+        <w:t xml:space="preserve"> para el administrador del banco. Desde aquí podrá visualizar las solicitudes de préstamos pendientes de revisión. Entre los datos presentes se podrá ver la información del solicitante del préstamo, el monto total solicitado, la cantidad de cuotas y la fecha de solicitud. Contará con un botón para aceptar o rechazar la </w:t>
       </w:r>
       <w:r>
         <w:rPr>
@@ -5898,234 +3696,17 @@
           <w:sz w:val="22"/>
           <w:szCs w:val="22"/>
         </w:rPr>
-        <w:t xml:space="preserve"> para el administrador del banco. Desde aquí podrá visualizar las solicitudes de préstamos pendientes de revisión. Entre los datos presentes se podrá ver la información del solicitante del préstamo, el monto total solicitado, la cantidad de cuotas y la fecha de solicitud. Contará con un botón para aceptar o rechazar la solicitud. En ambos casos se le pedirá una confirmación antes de efectuar la operación </w:t>
-      </w:r>
-    </w:p>
-    <w:p>
-      <w:pPr>
-        <w:pStyle w:val="Prrafodelista"/>
-        <w:ind w:left="1080"/>
-      </w:pPr>
-    </w:p>
-    <w:p>
-      <w:pPr>
-        <w:pStyle w:val="Prrafodelista"/>
-        <w:ind w:left="1080"/>
-      </w:pPr>
-    </w:p>
-    <w:p>
-      <w:pPr>
-        <w:pStyle w:val="Prrafodelista"/>
-        <w:ind w:left="1080"/>
-      </w:pPr>
-    </w:p>
-    <w:p>
-      <w:pPr>
-        <w:pStyle w:val="Prrafodelista"/>
-        <w:ind w:left="1080"/>
-      </w:pPr>
-    </w:p>
-    <w:p>
-      <w:pPr>
-        <w:pStyle w:val="Prrafodelista"/>
-        <w:ind w:left="1080"/>
-      </w:pPr>
-    </w:p>
-    <w:p>
-      <w:pPr>
-        <w:pStyle w:val="Prrafodelista"/>
-        <w:ind w:left="1080"/>
-      </w:pPr>
-    </w:p>
-    <w:p>
-      <w:pPr>
-        <w:pStyle w:val="Prrafodelista"/>
-        <w:ind w:left="1080"/>
-      </w:pPr>
-    </w:p>
-    <w:p>
-      <w:pPr>
-        <w:pStyle w:val="Prrafodelista"/>
-        <w:ind w:left="1080"/>
-      </w:pPr>
-    </w:p>
-    <w:p>
-      <w:pPr>
-        <w:pStyle w:val="Prrafodelista"/>
-        <w:ind w:left="1080"/>
-      </w:pPr>
-    </w:p>
-    <w:p>
-      <w:pPr>
-        <w:pStyle w:val="Prrafodelista"/>
-        <w:ind w:left="1080"/>
-      </w:pPr>
-    </w:p>
-    <w:p>
-      <w:pPr>
-        <w:pStyle w:val="Prrafodelista"/>
-        <w:ind w:left="1080"/>
-      </w:pPr>
-    </w:p>
-    <w:p>
-      <w:pPr>
-        <w:pStyle w:val="Prrafodelista"/>
-        <w:ind w:left="1080"/>
-      </w:pPr>
-    </w:p>
-    <w:p>
-      <w:pPr>
-        <w:pStyle w:val="Prrafodelista"/>
-        <w:ind w:left="1080"/>
-      </w:pPr>
-    </w:p>
-    <w:p>
-      <w:pPr>
-        <w:pStyle w:val="Prrafodelista"/>
-        <w:ind w:left="1080"/>
-      </w:pPr>
-    </w:p>
-    <w:p>
-      <w:pPr>
-        <w:pStyle w:val="Prrafodelista"/>
-        <w:ind w:left="1080"/>
-      </w:pPr>
-    </w:p>
-    <w:p>
-      <w:pPr>
-        <w:pStyle w:val="Prrafodelista"/>
-        <w:ind w:left="1080"/>
-      </w:pPr>
-    </w:p>
-    <w:p>
-      <w:pPr>
-        <w:pStyle w:val="Prrafodelista"/>
-        <w:ind w:left="1080"/>
-      </w:pPr>
-    </w:p>
-    <w:p>
-      <w:pPr>
-        <w:pStyle w:val="Prrafodelista"/>
-        <w:ind w:left="1080"/>
-      </w:pPr>
-    </w:p>
-    <w:p>
-      <w:pPr>
-        <w:pStyle w:val="Prrafodelista"/>
-        <w:ind w:left="1080"/>
-      </w:pPr>
-    </w:p>
-    <w:p>
-      <w:pPr>
-        <w:pStyle w:val="Prrafodelista"/>
-        <w:ind w:left="1080"/>
-      </w:pPr>
-    </w:p>
-    <w:p>
-      <w:pPr>
-        <w:pStyle w:val="Prrafodelista"/>
-        <w:ind w:left="1080"/>
-      </w:pPr>
-    </w:p>
-    <w:p>
-      <w:pPr>
-        <w:pStyle w:val="Prrafodelista"/>
-        <w:ind w:left="1080"/>
-      </w:pPr>
-    </w:p>
-    <w:p>
-      <w:pPr>
-        <w:pStyle w:val="Prrafodelista"/>
-        <w:ind w:left="1080"/>
-      </w:pPr>
-    </w:p>
-    <w:p>
-      <w:pPr>
-        <w:pStyle w:val="Prrafodelista"/>
-        <w:ind w:left="1080"/>
-      </w:pPr>
-    </w:p>
-    <w:p>
-      <w:pPr>
-        <w:pStyle w:val="Prrafodelista"/>
-        <w:ind w:left="1080"/>
-      </w:pPr>
-    </w:p>
-    <w:p>
-      <w:pPr>
-        <w:pStyle w:val="Prrafodelista"/>
-        <w:ind w:left="1080"/>
-      </w:pPr>
-    </w:p>
-    <w:p>
-      <w:pPr>
-        <w:pStyle w:val="Prrafodelista"/>
-        <w:ind w:left="1080"/>
-      </w:pPr>
-    </w:p>
-    <w:p>
-      <w:pPr>
-        <w:pStyle w:val="Prrafodelista"/>
-        <w:ind w:left="1080"/>
-      </w:pPr>
-    </w:p>
-    <w:p>
-      <w:pPr>
-        <w:pStyle w:val="Prrafodelista"/>
-        <w:ind w:left="1080"/>
-      </w:pPr>
-    </w:p>
-    <w:p>
-      <w:pPr>
-        <w:pStyle w:val="Prrafodelista"/>
-        <w:ind w:left="1080"/>
-        <w:rPr>
-          <w:rFonts w:ascii="Arial" w:eastAsia="Arial" w:hAnsi="Arial" w:cs="Arial"/>
-          <w:b/>
-          <w:bCs/>
-          <w:sz w:val="22"/>
-          <w:szCs w:val="22"/>
-        </w:rPr>
-      </w:pPr>
-    </w:p>
-    <w:p>
-      <w:pPr>
-        <w:pStyle w:val="Prrafodelista"/>
-        <w:ind w:left="1080"/>
-        <w:rPr>
-          <w:rFonts w:ascii="Arial" w:eastAsia="Arial" w:hAnsi="Arial" w:cs="Arial"/>
-          <w:b/>
-          <w:bCs/>
-          <w:sz w:val="22"/>
-          <w:szCs w:val="22"/>
-        </w:rPr>
-      </w:pPr>
-    </w:p>
-    <w:p>
-      <w:pPr>
-        <w:pStyle w:val="Prrafodelista"/>
-        <w:ind w:left="1080"/>
-        <w:rPr>
-          <w:rFonts w:ascii="Arial" w:eastAsia="Arial" w:hAnsi="Arial" w:cs="Arial"/>
-          <w:b/>
-          <w:bCs/>
-          <w:sz w:val="22"/>
-          <w:szCs w:val="22"/>
-        </w:rPr>
-      </w:pPr>
-    </w:p>
-    <w:p>
-      <w:pPr>
-        <w:pStyle w:val="Prrafodelista"/>
-        <w:ind w:left="1080"/>
-        <w:rPr>
-          <w:rFonts w:ascii="Arial" w:eastAsia="Arial" w:hAnsi="Arial" w:cs="Arial"/>
-          <w:b/>
-          <w:bCs/>
-          <w:sz w:val="22"/>
-          <w:szCs w:val="22"/>
-        </w:rPr>
-      </w:pPr>
+        <w:lastRenderedPageBreak/>
+        <w:t>solicitud. En ambos casos se le pedirá una confirmación antes de efectuar la operación</w:t>
+      </w:r>
+      <w:r>
+        <w:rPr>
+          <w:rFonts w:ascii="Arial" w:hAnsi="Arial" w:cs="Arial"/>
+          <w:sz w:val="22"/>
+          <w:szCs w:val="22"/>
+        </w:rPr>
+        <w:t>.</w:t>
+      </w:r>
     </w:p>
     <w:p>
       <w:pPr>
@@ -6150,7 +3731,6 @@
           <w:sz w:val="22"/>
           <w:szCs w:val="22"/>
         </w:rPr>
-        <w:lastRenderedPageBreak/>
         <w:t>Transferencias</w:t>
       </w:r>
     </w:p>
@@ -6231,7 +3811,15 @@
           <w:sz w:val="22"/>
           <w:szCs w:val="22"/>
         </w:rPr>
-        <w:t xml:space="preserve">página se podrá realizar una transferencia. Primero será requerido completar el CBU de una cuenta válida. Se visualizarán los datos del titular de la cuenta destinataria a modo de referencia. Posteriormente se completará el importe a transferir. Antes de efectuar la operación se consultará si los datos ingresados son correctos, y de ser afirmativo se llevará a cabo la misma. Se validará que el monto transferido sea menor o igual al saldo actual de la cuenta </w:t>
+        <w:t>página se podrá realizar una transferencia. Primero será requerido completar el CBU de una cuenta válida. Se visualizarán los datos del titular de la cuenta destinataria a modo de referencia. Posteriormente se completará el importe a transferir. Antes de efectuar la operación se consultará si los datos ingresados son correctos, y de ser afirmativo se llevará a cabo la misma. Se validará que el monto transferido sea menor o igual al saldo actual de la cuenta</w:t>
+      </w:r>
+      <w:r>
+        <w:rPr>
+          <w:rFonts w:ascii="Arial" w:hAnsi="Arial" w:cs="Arial"/>
+          <w:sz w:val="22"/>
+          <w:szCs w:val="22"/>
+        </w:rPr>
+        <w:t>.</w:t>
       </w:r>
     </w:p>
     <w:sectPr>

</xml_diff>

<commit_message>
Pagina gestionar alta cuentas + cambio word
</commit_message>
<xml_diff>
--- a/dbData/TPINT_GRUPO_10_LAB4.docx
+++ b/dbData/TPINT_GRUPO_10_LAB4.docx
@@ -453,25 +453,7 @@
           <w:sz w:val="22"/>
           <w:szCs w:val="22"/>
         </w:rPr>
-        <w:t xml:space="preserve"> acceder a su cuenta ingresando sus credenciales. El input de contraseña será de tipo “</w:t>
-      </w:r>
-      <w:proofErr w:type="spellStart"/>
-      <w:r>
-        <w:rPr>
-          <w:rFonts w:ascii="Arial" w:hAnsi="Arial" w:cs="Calibri"/>
-          <w:sz w:val="22"/>
-          <w:szCs w:val="22"/>
-        </w:rPr>
-        <w:t>password</w:t>
-      </w:r>
-      <w:proofErr w:type="spellEnd"/>
-      <w:r>
-        <w:rPr>
-          <w:rFonts w:ascii="Arial" w:hAnsi="Arial" w:cs="Calibri"/>
-          <w:sz w:val="22"/>
-          <w:szCs w:val="22"/>
-        </w:rPr>
-        <w:t>”, por lo que no podrá</w:t>
+        <w:t xml:space="preserve"> acceder a su cuenta ingresando sus credenciales. El input de contraseña será de tipo “password”, por lo que no podrá</w:t>
       </w:r>
       <w:r>
         <w:rPr>
@@ -495,43 +477,7 @@
           <w:sz w:val="22"/>
           <w:szCs w:val="22"/>
         </w:rPr>
-        <w:t xml:space="preserve">a determinadas funcionalidades en función del </w:t>
-      </w:r>
-      <w:proofErr w:type="gramStart"/>
-      <w:r>
-        <w:rPr>
-          <w:rFonts w:ascii="Arial" w:hAnsi="Arial" w:cs="Calibri"/>
-          <w:sz w:val="22"/>
-          <w:szCs w:val="22"/>
-        </w:rPr>
-        <w:t>rol  (</w:t>
-      </w:r>
-      <w:proofErr w:type="gramEnd"/>
-      <w:r>
-        <w:rPr>
-          <w:rFonts w:ascii="Arial" w:hAnsi="Arial" w:cs="Calibri"/>
-          <w:sz w:val="22"/>
-          <w:szCs w:val="22"/>
-        </w:rPr>
-        <w:t xml:space="preserve">usuario, </w:t>
-      </w:r>
-      <w:proofErr w:type="spellStart"/>
-      <w:r>
-        <w:rPr>
-          <w:rFonts w:ascii="Arial" w:hAnsi="Arial" w:cs="Calibri"/>
-          <w:sz w:val="22"/>
-          <w:szCs w:val="22"/>
-        </w:rPr>
-        <w:t>admin</w:t>
-      </w:r>
-      <w:proofErr w:type="spellEnd"/>
-      <w:r>
-        <w:rPr>
-          <w:rFonts w:ascii="Arial" w:hAnsi="Arial" w:cs="Calibri"/>
-          <w:sz w:val="22"/>
-          <w:szCs w:val="22"/>
-        </w:rPr>
-        <w:t>)</w:t>
+        <w:t>a determinadas funcionalidades en función del rol  (usuario, admin)</w:t>
       </w:r>
       <w:r>
         <w:rPr>
@@ -672,7 +618,6 @@
           <w:szCs w:val="22"/>
         </w:rPr>
       </w:pPr>
-      <w:proofErr w:type="spellStart"/>
       <w:r>
         <w:rPr>
           <w:rFonts w:ascii="Arial" w:hAnsi="Arial" w:cs="Calibri"/>
@@ -693,7 +638,6 @@
         </w:rPr>
         <w:t>.jsp</w:t>
       </w:r>
-      <w:proofErr w:type="spellEnd"/>
     </w:p>
     <w:p>
       <w:pPr>
@@ -815,7 +759,6 @@
           <w:u w:val="single"/>
         </w:rPr>
       </w:pPr>
-      <w:proofErr w:type="spellStart"/>
       <w:r>
         <w:rPr>
           <w:rFonts w:ascii="Arial" w:hAnsi="Arial" w:cs="Calibri"/>
@@ -846,7 +789,6 @@
         </w:rPr>
         <w:t>.jsp</w:t>
       </w:r>
-      <w:proofErr w:type="spellEnd"/>
     </w:p>
     <w:p>
       <w:pPr>
@@ -871,7 +813,7 @@
           <w:u w:val="single"/>
         </w:rPr>
         <w:drawing>
-          <wp:inline distT="0" distB="0" distL="0" distR="0" wp14:anchorId="4DD2EAD8" wp14:editId="3D04525A">
+          <wp:inline distT="0" distB="0" distL="0" distR="0" wp14:anchorId="4DD2EAD8" wp14:editId="43AA40C0">
             <wp:extent cx="5402580" cy="1409700"/>
             <wp:effectExtent l="0" t="0" r="7620" b="0"/>
             <wp:docPr id="1658198634" name="Imagen 4"/>
@@ -987,7 +929,6 @@
           <w:szCs w:val="22"/>
         </w:rPr>
       </w:pPr>
-      <w:proofErr w:type="spellStart"/>
       <w:r>
         <w:rPr>
           <w:rFonts w:ascii="Arial" w:hAnsi="Arial" w:cs="Calibri"/>
@@ -999,7 +940,6 @@
         <w:lastRenderedPageBreak/>
         <w:t>InformacionCompletaCliente.jsp</w:t>
       </w:r>
-      <w:proofErr w:type="spellEnd"/>
     </w:p>
     <w:p>
       <w:pPr>
@@ -1121,7 +1061,6 @@
           <w:szCs w:val="22"/>
         </w:rPr>
       </w:pPr>
-      <w:proofErr w:type="spellStart"/>
       <w:r>
         <w:rPr>
           <w:rFonts w:ascii="Arial" w:hAnsi="Arial" w:cs="Calibri"/>
@@ -1132,7 +1071,6 @@
         </w:rPr>
         <w:t>ListadoClientes.jsp</w:t>
       </w:r>
-      <w:proofErr w:type="spellEnd"/>
     </w:p>
     <w:p>
       <w:pPr>
@@ -1157,7 +1095,7 @@
           <w:u w:val="single"/>
         </w:rPr>
         <w:drawing>
-          <wp:inline distT="0" distB="0" distL="0" distR="0" wp14:anchorId="3E3C4D4C" wp14:editId="49BB99B3">
+          <wp:inline distT="0" distB="0" distL="0" distR="0" wp14:anchorId="3E3C4D4C" wp14:editId="0011BDC8">
             <wp:extent cx="5394960" cy="1348740"/>
             <wp:effectExtent l="0" t="0" r="0" b="3810"/>
             <wp:docPr id="2076238279" name="Imagen 7"/>
@@ -1366,7 +1304,6 @@
           <w:szCs w:val="22"/>
         </w:rPr>
       </w:pPr>
-      <w:proofErr w:type="spellStart"/>
       <w:r>
         <w:rPr>
           <w:rFonts w:ascii="Arial" w:hAnsi="Arial" w:cs="Calibri"/>
@@ -1377,7 +1314,6 @@
         </w:rPr>
         <w:t>ModificarCliente.jsp</w:t>
       </w:r>
-      <w:proofErr w:type="spellEnd"/>
     </w:p>
     <w:p>
       <w:pPr>
@@ -1565,7 +1501,6 @@
           <w:szCs w:val="22"/>
         </w:rPr>
       </w:pPr>
-      <w:proofErr w:type="spellStart"/>
       <w:r>
         <w:rPr>
           <w:rFonts w:ascii="Arial" w:hAnsi="Arial" w:cs="Calibri"/>
@@ -1586,7 +1521,6 @@
         </w:rPr>
         <w:t>uenta.jsp</w:t>
       </w:r>
-      <w:proofErr w:type="spellEnd"/>
     </w:p>
     <w:p>
       <w:pPr>
@@ -1611,7 +1545,7 @@
           <w:u w:val="single"/>
         </w:rPr>
         <w:drawing>
-          <wp:inline distT="0" distB="0" distL="0" distR="0" wp14:anchorId="71DCB788" wp14:editId="2E212CAC">
+          <wp:inline distT="0" distB="0" distL="0" distR="0" wp14:anchorId="71DCB788" wp14:editId="28AFEC87">
             <wp:extent cx="2289521" cy="1801973"/>
             <wp:effectExtent l="0" t="0" r="0" b="8255"/>
             <wp:docPr id="1674297532" name="Imagen 9"/>
@@ -1745,39 +1679,15 @@
           <w:sz w:val="22"/>
           <w:szCs w:val="22"/>
         </w:rPr>
-        <w:t>enviará la solicitud al administrador para que el mismo valide que para el Cliente con el</w:t>
-      </w:r>
-      <w:r>
-        <w:rPr>
-          <w:rFonts w:ascii="Arial" w:hAnsi="Arial" w:cs="Calibri"/>
-          <w:sz w:val="22"/>
-          <w:szCs w:val="22"/>
-        </w:rPr>
-        <w:t xml:space="preserve"> DNI proporcionado</w:t>
-      </w:r>
-      <w:r>
-        <w:rPr>
-          <w:rFonts w:ascii="Arial" w:hAnsi="Arial" w:cs="Calibri"/>
-          <w:sz w:val="22"/>
-          <w:szCs w:val="22"/>
-        </w:rPr>
-        <w:t xml:space="preserve"> </w:t>
-      </w:r>
-      <w:r>
-        <w:rPr>
-          <w:rFonts w:ascii="Arial" w:hAnsi="Arial" w:cs="Calibri"/>
-          <w:sz w:val="22"/>
-          <w:szCs w:val="22"/>
-        </w:rPr>
-        <w:t>existan menos de 3 cuentas vigentes</w:t>
-      </w:r>
-      <w:r>
-        <w:rPr>
-          <w:rFonts w:ascii="Arial" w:hAnsi="Arial" w:cs="Calibri"/>
-          <w:sz w:val="22"/>
-          <w:szCs w:val="22"/>
-        </w:rPr>
-        <w:t>.</w:t>
+        <w:t xml:space="preserve">enviará la solicitud al administrador para que el mismo </w:t>
+      </w:r>
+      <w:r>
+        <w:rPr>
+          <w:rFonts w:ascii="Arial" w:hAnsi="Arial" w:cs="Calibri"/>
+          <w:sz w:val="22"/>
+          <w:szCs w:val="22"/>
+        </w:rPr>
+        <w:t>la valide. Cabe destacar que en caso de contar con 3 cuentas vigentes la operación no podrá efectuarse.</w:t>
       </w:r>
     </w:p>
     <w:p>
@@ -1795,7 +1705,6 @@
           <w:szCs w:val="22"/>
         </w:rPr>
       </w:pPr>
-      <w:proofErr w:type="spellStart"/>
       <w:r>
         <w:rPr>
           <w:rFonts w:ascii="Arial" w:hAnsi="Arial" w:cs="Calibri"/>
@@ -1836,7 +1745,6 @@
         </w:rPr>
         <w:t>.jsp</w:t>
       </w:r>
-      <w:proofErr w:type="spellEnd"/>
     </w:p>
     <w:p>
       <w:pPr>
@@ -1982,7 +1890,6 @@
           <w:szCs w:val="22"/>
         </w:rPr>
       </w:pPr>
-      <w:proofErr w:type="spellStart"/>
       <w:r>
         <w:rPr>
           <w:rFonts w:ascii="Arial" w:hAnsi="Arial" w:cs="Calibri"/>
@@ -1993,7 +1900,6 @@
         </w:rPr>
         <w:t>ListadoCuenta.jsp</w:t>
       </w:r>
-      <w:proofErr w:type="spellEnd"/>
     </w:p>
     <w:p>
       <w:pPr>
@@ -2242,7 +2148,6 @@
           <w:szCs w:val="22"/>
         </w:rPr>
       </w:pPr>
-      <w:proofErr w:type="spellStart"/>
       <w:r>
         <w:rPr>
           <w:rFonts w:ascii="Arial" w:hAnsi="Arial" w:cs="Calibri"/>
@@ -2253,7 +2158,6 @@
         </w:rPr>
         <w:t>IndexAdmin</w:t>
       </w:r>
-      <w:proofErr w:type="spellEnd"/>
     </w:p>
     <w:p>
       <w:pPr>
@@ -2428,42 +2332,40 @@
           <w:sz w:val="22"/>
           <w:szCs w:val="22"/>
         </w:rPr>
-        <w:t>Modificar a un cliente</w:t>
-      </w:r>
-    </w:p>
-    <w:p>
-      <w:pPr>
-        <w:rPr>
-          <w:rFonts w:ascii="Arial" w:hAnsi="Arial" w:cs="Calibri"/>
-          <w:sz w:val="22"/>
-          <w:szCs w:val="22"/>
-        </w:rPr>
-      </w:pPr>
-      <w:r>
-        <w:rPr>
-          <w:rFonts w:ascii="Arial" w:hAnsi="Arial" w:cs="Calibri"/>
-          <w:sz w:val="22"/>
-          <w:szCs w:val="22"/>
-        </w:rPr>
-        <w:t xml:space="preserve">Contará con una opción de cerrar sesión que lo devolverá a la página de </w:t>
-      </w:r>
-      <w:proofErr w:type="spellStart"/>
-      <w:r>
-        <w:rPr>
-          <w:rFonts w:ascii="Arial" w:hAnsi="Arial" w:cs="Calibri"/>
-          <w:sz w:val="22"/>
-          <w:szCs w:val="22"/>
-        </w:rPr>
-        <w:t>login</w:t>
-      </w:r>
-      <w:proofErr w:type="spellEnd"/>
-      <w:r>
-        <w:rPr>
-          <w:rFonts w:ascii="Arial" w:hAnsi="Arial" w:cs="Calibri"/>
-          <w:sz w:val="22"/>
-          <w:szCs w:val="22"/>
-        </w:rPr>
-        <w:t>.</w:t>
+        <w:t xml:space="preserve">Modificar </w:t>
+      </w:r>
+      <w:r>
+        <w:rPr>
+          <w:rFonts w:ascii="Arial" w:hAnsi="Arial" w:cs="Calibri"/>
+          <w:sz w:val="22"/>
+          <w:szCs w:val="22"/>
+        </w:rPr>
+        <w:t>datos personales de</w:t>
+      </w:r>
+      <w:r>
+        <w:rPr>
+          <w:rFonts w:ascii="Arial" w:hAnsi="Arial" w:cs="Calibri"/>
+          <w:sz w:val="22"/>
+          <w:szCs w:val="22"/>
+        </w:rPr>
+        <w:t xml:space="preserve"> un cliente</w:t>
+      </w:r>
+    </w:p>
+    <w:p>
+      <w:pPr>
+        <w:rPr>
+          <w:rFonts w:ascii="Arial" w:hAnsi="Arial" w:cs="Calibri"/>
+          <w:sz w:val="22"/>
+          <w:szCs w:val="22"/>
+        </w:rPr>
+      </w:pPr>
+      <w:r>
+        <w:rPr>
+          <w:rFonts w:ascii="Arial" w:hAnsi="Arial" w:cs="Calibri"/>
+          <w:sz w:val="22"/>
+          <w:szCs w:val="22"/>
+        </w:rPr>
+        <w:t>Contará con una opción de cerrar sesión que lo devolverá a la página de login.</w:t>
       </w:r>
     </w:p>
     <w:p>
@@ -2503,7 +2405,6 @@
           <w:szCs w:val="22"/>
         </w:rPr>
       </w:pPr>
-      <w:proofErr w:type="spellStart"/>
       <w:r>
         <w:rPr>
           <w:rFonts w:ascii="Arial" w:hAnsi="Arial" w:cs="Calibri"/>
@@ -2515,7 +2416,6 @@
         <w:lastRenderedPageBreak/>
         <w:t>IndexUser</w:t>
       </w:r>
-      <w:proofErr w:type="spellEnd"/>
     </w:p>
     <w:p>
       <w:pPr>
@@ -2603,25 +2503,7 @@
           <w:sz w:val="22"/>
           <w:szCs w:val="22"/>
         </w:rPr>
-        <w:t xml:space="preserve"> que el cliente se </w:t>
-      </w:r>
-      <w:proofErr w:type="spellStart"/>
-      <w:r>
-        <w:rPr>
-          <w:rFonts w:ascii="Arial" w:hAnsi="Arial" w:cs="Calibri"/>
-          <w:sz w:val="22"/>
-          <w:szCs w:val="22"/>
-        </w:rPr>
-        <w:t>loguea</w:t>
-      </w:r>
-      <w:proofErr w:type="spellEnd"/>
-      <w:r>
-        <w:rPr>
-          <w:rFonts w:ascii="Arial" w:hAnsi="Arial" w:cs="Calibri"/>
-          <w:sz w:val="22"/>
-          <w:szCs w:val="22"/>
-        </w:rPr>
-        <w:t xml:space="preserve">, podrá acceder a funcionalidades dentro de sus cuentas, entre las que se encuentran: </w:t>
+        <w:t xml:space="preserve"> que el cliente se loguea, podrá acceder a funcionalidades dentro de sus cuentas, entre las que se encuentran: </w:t>
       </w:r>
     </w:p>
     <w:p>
@@ -2706,25 +2588,7 @@
           <w:sz w:val="22"/>
           <w:szCs w:val="22"/>
         </w:rPr>
-        <w:t xml:space="preserve">Podrá ver el estado de sus cuentas, o realizar operaciones como transferencias o solicitudes de préstamo. Contará con una opción de cerrar sesión que lo devolverá a la página de </w:t>
-      </w:r>
-      <w:proofErr w:type="spellStart"/>
-      <w:r>
-        <w:rPr>
-          <w:rFonts w:ascii="Arial" w:hAnsi="Arial" w:cs="Calibri"/>
-          <w:sz w:val="22"/>
-          <w:szCs w:val="22"/>
-        </w:rPr>
-        <w:t>login</w:t>
-      </w:r>
-      <w:proofErr w:type="spellEnd"/>
-      <w:r>
-        <w:rPr>
-          <w:rFonts w:ascii="Arial" w:hAnsi="Arial" w:cs="Calibri"/>
-          <w:sz w:val="22"/>
-          <w:szCs w:val="22"/>
-        </w:rPr>
-        <w:t>.</w:t>
+        <w:t>Podrá ver el estado de sus cuentas, o realizar operaciones como transferencias o solicitudes de préstamo. Contará con una opción de cerrar sesión que lo devolverá a la página de login.</w:t>
       </w:r>
     </w:p>
     <w:p>
@@ -2742,7 +2606,6 @@
           <w:szCs w:val="22"/>
         </w:rPr>
       </w:pPr>
-      <w:proofErr w:type="spellStart"/>
       <w:r>
         <w:rPr>
           <w:rFonts w:ascii="Arial" w:hAnsi="Arial" w:cs="Calibri"/>
@@ -2753,7 +2616,6 @@
         </w:rPr>
         <w:t>IndexCuenta</w:t>
       </w:r>
-      <w:proofErr w:type="spellEnd"/>
     </w:p>
     <w:p>
       <w:pPr>
@@ -2832,25 +2694,7 @@
           <w:sz w:val="22"/>
           <w:szCs w:val="22"/>
         </w:rPr>
-        <w:t xml:space="preserve">Seleccionada una cuenta, el usuario </w:t>
-      </w:r>
-      <w:proofErr w:type="spellStart"/>
-      <w:r>
-        <w:rPr>
-          <w:rFonts w:ascii="Arial" w:hAnsi="Arial" w:cs="Calibri"/>
-          <w:sz w:val="22"/>
-          <w:szCs w:val="22"/>
-        </w:rPr>
-        <w:t>logueado</w:t>
-      </w:r>
-      <w:proofErr w:type="spellEnd"/>
-      <w:r>
-        <w:rPr>
-          <w:rFonts w:ascii="Arial" w:hAnsi="Arial" w:cs="Calibri"/>
-          <w:sz w:val="22"/>
-          <w:szCs w:val="22"/>
-        </w:rPr>
-        <w:t xml:space="preserve"> podrá realizar diversas operaciones sobre la misma:</w:t>
+        <w:t>Seleccionada una cuenta, el usuario logueado podrá realizar diversas operaciones sobre la misma:</w:t>
       </w:r>
     </w:p>
     <w:p>
@@ -2956,25 +2800,7 @@
           <w:szCs w:val="22"/>
         </w:rPr>
         <w:lastRenderedPageBreak/>
-        <w:t xml:space="preserve">Contará con una opción de cerrar sesión que lo devolverá a la página de </w:t>
-      </w:r>
-      <w:proofErr w:type="spellStart"/>
-      <w:r>
-        <w:rPr>
-          <w:rFonts w:ascii="Arial" w:hAnsi="Arial" w:cs="Calibri"/>
-          <w:sz w:val="22"/>
-          <w:szCs w:val="22"/>
-        </w:rPr>
-        <w:t>login</w:t>
-      </w:r>
-      <w:proofErr w:type="spellEnd"/>
-      <w:r>
-        <w:rPr>
-          <w:rFonts w:ascii="Arial" w:hAnsi="Arial" w:cs="Calibri"/>
-          <w:sz w:val="22"/>
-          <w:szCs w:val="22"/>
-        </w:rPr>
-        <w:t>.</w:t>
+        <w:t>Contará con una opción de cerrar sesión que lo devolverá a la página de login.</w:t>
       </w:r>
     </w:p>
     <w:p>
@@ -3029,7 +2855,6 @@
           <w:szCs w:val="22"/>
         </w:rPr>
       </w:pPr>
-      <w:proofErr w:type="spellStart"/>
       <w:r>
         <w:rPr>
           <w:rFonts w:ascii="Arial" w:hAnsi="Arial" w:cs="Calibri"/>
@@ -3040,7 +2865,6 @@
         </w:rPr>
         <w:t>GestionPrestamos</w:t>
       </w:r>
-      <w:proofErr w:type="spellEnd"/>
     </w:p>
     <w:p>
       <w:pPr>
@@ -3208,7 +3032,6 @@
           <w:szCs w:val="22"/>
         </w:rPr>
       </w:pPr>
-      <w:proofErr w:type="spellStart"/>
       <w:r>
         <w:rPr>
           <w:rFonts w:ascii="Arial" w:hAnsi="Arial" w:cs="Calibri"/>
@@ -3219,7 +3042,6 @@
         </w:rPr>
         <w:t>PagarPrestamo</w:t>
       </w:r>
-      <w:proofErr w:type="spellEnd"/>
     </w:p>
     <w:p>
       <w:pPr>
@@ -3307,7 +3129,6 @@
         <w:lastRenderedPageBreak/>
         <w:t xml:space="preserve">Se accederá a esta página al presionar el botón “pagar cuota” de </w:t>
       </w:r>
-      <w:proofErr w:type="spellStart"/>
       <w:r>
         <w:rPr>
           <w:rFonts w:ascii="Arial" w:hAnsi="Arial" w:cs="Calibri"/>
@@ -3340,7 +3161,6 @@
         </w:rPr>
         <w:t>Prestamos.jsp</w:t>
       </w:r>
-      <w:proofErr w:type="spellEnd"/>
       <w:r>
         <w:rPr>
           <w:rFonts w:ascii="Arial" w:hAnsi="Arial" w:cs="Calibri"/>
@@ -3365,7 +3185,6 @@
           <w:szCs w:val="22"/>
         </w:rPr>
       </w:pPr>
-      <w:proofErr w:type="spellStart"/>
       <w:r>
         <w:rPr>
           <w:rFonts w:ascii="Arial" w:hAnsi="Arial" w:cs="Calibri"/>
@@ -3376,7 +3195,6 @@
         </w:rPr>
         <w:t>PedirPrestamo</w:t>
       </w:r>
-      <w:proofErr w:type="spellEnd"/>
     </w:p>
     <w:p>
       <w:pPr>
@@ -3481,7 +3299,6 @@
         </w:rPr>
         <w:t xml:space="preserve">” de </w:t>
       </w:r>
-      <w:proofErr w:type="spellStart"/>
       <w:r>
         <w:rPr>
           <w:rFonts w:ascii="Arial" w:hAnsi="Arial" w:cs="Calibri"/>
@@ -3514,7 +3331,6 @@
         </w:rPr>
         <w:t>Prestamos.jsp</w:t>
       </w:r>
-      <w:proofErr w:type="spellEnd"/>
       <w:r>
         <w:rPr>
           <w:rFonts w:ascii="Arial" w:hAnsi="Arial" w:cs="Calibri"/>
@@ -3768,9 +3584,7 @@
     <w:p>
       <w:pPr>
         <w:rPr>
-          <w:rFonts w:ascii="Arial" w:eastAsia="Arial" w:hAnsi="Arial" w:cs="Arial"/>
-          <w:b/>
-          <w:bCs/>
+          <w:rFonts w:ascii="Arial" w:hAnsi="Arial" w:cs="Arial"/>
           <w:sz w:val="22"/>
           <w:szCs w:val="22"/>
         </w:rPr>
@@ -3808,6 +3622,189 @@
         </w:rPr>
         <w:t>.</w:t>
       </w:r>
+    </w:p>
+    <w:p>
+      <w:pPr>
+        <w:rPr>
+          <w:rFonts w:ascii="Arial" w:hAnsi="Arial" w:cs="Arial"/>
+          <w:sz w:val="22"/>
+          <w:szCs w:val="22"/>
+        </w:rPr>
+      </w:pPr>
+    </w:p>
+    <w:p>
+      <w:pPr>
+        <w:pStyle w:val="Prrafodelista"/>
+        <w:numPr>
+          <w:ilvl w:val="0"/>
+          <w:numId w:val="1"/>
+        </w:numPr>
+        <w:rPr>
+          <w:rFonts w:ascii="Arial" w:eastAsia="Arial" w:hAnsi="Arial" w:cs="Arial"/>
+          <w:b/>
+          <w:bCs/>
+          <w:sz w:val="22"/>
+          <w:szCs w:val="22"/>
+        </w:rPr>
+      </w:pPr>
+      <w:r>
+        <w:rPr>
+          <w:rFonts w:ascii="Arial" w:eastAsia="Arial" w:hAnsi="Arial" w:cs="Arial"/>
+          <w:b/>
+          <w:bCs/>
+          <w:sz w:val="22"/>
+          <w:szCs w:val="22"/>
+        </w:rPr>
+        <w:t>Administrar alta de cuentas</w:t>
+      </w:r>
+    </w:p>
+    <w:p>
+      <w:pPr>
+        <w:rPr>
+          <w:rFonts w:ascii="Arial" w:eastAsia="Arial" w:hAnsi="Arial" w:cs="Arial"/>
+          <w:b/>
+          <w:bCs/>
+          <w:sz w:val="22"/>
+          <w:szCs w:val="22"/>
+        </w:rPr>
+      </w:pPr>
+      <w:r>
+        <w:rPr>
+          <w:rFonts w:ascii="Arial" w:eastAsia="Arial" w:hAnsi="Arial" w:cs="Arial"/>
+          <w:b/>
+          <w:bCs/>
+          <w:noProof/>
+          <w:sz w:val="22"/>
+          <w:szCs w:val="22"/>
+        </w:rPr>
+        <w:drawing>
+          <wp:inline distT="0" distB="0" distL="0" distR="0" wp14:anchorId="5783A23A" wp14:editId="4217DBB2">
+            <wp:extent cx="5397500" cy="1473200"/>
+            <wp:effectExtent l="0" t="0" r="0" b="0"/>
+            <wp:docPr id="1178038142" name="Imagen 1"/>
+            <wp:cNvGraphicFramePr>
+              <a:graphicFrameLocks xmlns:a="http://schemas.openxmlformats.org/drawingml/2006/main" noChangeAspect="1"/>
+            </wp:cNvGraphicFramePr>
+            <a:graphic xmlns:a="http://schemas.openxmlformats.org/drawingml/2006/main">
+              <a:graphicData uri="http://schemas.openxmlformats.org/drawingml/2006/picture">
+                <pic:pic xmlns:pic="http://schemas.openxmlformats.org/drawingml/2006/picture">
+                  <pic:nvPicPr>
+                    <pic:cNvPr id="0" name="Picture 1"/>
+                    <pic:cNvPicPr>
+                      <a:picLocks noChangeAspect="1" noChangeArrowheads="1"/>
+                    </pic:cNvPicPr>
+                  </pic:nvPicPr>
+                  <pic:blipFill>
+                    <a:blip r:embed="rId26">
+                      <a:extLst>
+                        <a:ext uri="{28A0092B-C50C-407E-A947-70E740481C1C}">
+                          <a14:useLocalDpi xmlns:a14="http://schemas.microsoft.com/office/drawing/2010/main" val="0"/>
+                        </a:ext>
+                      </a:extLst>
+                    </a:blip>
+                    <a:srcRect/>
+                    <a:stretch>
+                      <a:fillRect/>
+                    </a:stretch>
+                  </pic:blipFill>
+                  <pic:spPr bwMode="auto">
+                    <a:xfrm>
+                      <a:off x="0" y="0"/>
+                      <a:ext cx="5397500" cy="1473200"/>
+                    </a:xfrm>
+                    <a:prstGeom prst="rect">
+                      <a:avLst/>
+                    </a:prstGeom>
+                    <a:noFill/>
+                    <a:ln>
+                      <a:noFill/>
+                    </a:ln>
+                  </pic:spPr>
+                </pic:pic>
+              </a:graphicData>
+            </a:graphic>
+          </wp:inline>
+        </w:drawing>
+      </w:r>
+    </w:p>
+    <w:p>
+      <w:pPr>
+        <w:rPr>
+          <w:rFonts w:ascii="Arial" w:hAnsi="Arial" w:cs="Arial"/>
+          <w:sz w:val="22"/>
+          <w:szCs w:val="22"/>
+        </w:rPr>
+      </w:pPr>
+      <w:r>
+        <w:rPr>
+          <w:rFonts w:ascii="Arial" w:hAnsi="Arial" w:cs="Arial"/>
+          <w:sz w:val="22"/>
+          <w:szCs w:val="22"/>
+        </w:rPr>
+        <w:t>Página exclusiva</w:t>
+      </w:r>
+      <w:r>
+        <w:rPr>
+          <w:rFonts w:ascii="Arial" w:hAnsi="Arial" w:cs="Arial"/>
+          <w:sz w:val="22"/>
+          <w:szCs w:val="22"/>
+        </w:rPr>
+        <w:t xml:space="preserve"> para el administrador del banco. Desde aquí podrá visualizar las solicitudes de </w:t>
+      </w:r>
+      <w:r>
+        <w:rPr>
+          <w:rFonts w:ascii="Arial" w:hAnsi="Arial" w:cs="Arial"/>
+          <w:sz w:val="22"/>
+          <w:szCs w:val="22"/>
+        </w:rPr>
+        <w:t>aperturas de cuentas</w:t>
+      </w:r>
+      <w:r>
+        <w:rPr>
+          <w:rFonts w:ascii="Arial" w:hAnsi="Arial" w:cs="Arial"/>
+          <w:sz w:val="22"/>
+          <w:szCs w:val="22"/>
+        </w:rPr>
+        <w:t xml:space="preserve"> pendientes de revisión. Entre los datos presentes se podrá ver la información del solicitante</w:t>
+      </w:r>
+      <w:r>
+        <w:rPr>
+          <w:rFonts w:ascii="Arial" w:hAnsi="Arial" w:cs="Arial"/>
+          <w:sz w:val="22"/>
+          <w:szCs w:val="22"/>
+        </w:rPr>
+        <w:t xml:space="preserve"> y el tipo de cuenta. </w:t>
+      </w:r>
+      <w:r>
+        <w:rPr>
+          <w:rFonts w:ascii="Arial" w:hAnsi="Arial" w:cs="Arial"/>
+          <w:sz w:val="22"/>
+          <w:szCs w:val="22"/>
+        </w:rPr>
+        <w:t>Contará con un botón para aceptar o rechazar la solicitud. En ambos casos se le pedirá una confirmación antes de efectuar la operación.</w:t>
+      </w:r>
+    </w:p>
+    <w:p>
+      <w:pPr>
+        <w:rPr>
+          <w:rFonts w:ascii="Arial" w:eastAsia="Arial" w:hAnsi="Arial" w:cs="Arial"/>
+          <w:b/>
+          <w:bCs/>
+          <w:sz w:val="22"/>
+          <w:szCs w:val="22"/>
+        </w:rPr>
+      </w:pPr>
+    </w:p>
+    <w:p>
+      <w:pPr>
+        <w:rPr>
+          <w:rFonts w:ascii="Arial" w:eastAsia="Arial" w:hAnsi="Arial" w:cs="Arial"/>
+          <w:b/>
+          <w:bCs/>
+          <w:sz w:val="22"/>
+          <w:szCs w:val="22"/>
+        </w:rPr>
+      </w:pPr>
     </w:p>
     <w:p>
       <w:pPr>
@@ -3858,7 +3855,7 @@
                     </pic:cNvPicPr>
                   </pic:nvPicPr>
                   <pic:blipFill>
-                    <a:blip r:embed="rId26">
+                    <a:blip r:embed="rId27">
                       <a:extLst>
                         <a:ext uri="{28A0092B-C50C-407E-A947-70E740481C1C}">
                           <a14:useLocalDpi xmlns:a14="http://schemas.microsoft.com/office/drawing/2010/main" val="0"/>
@@ -3904,6 +3901,7 @@
           <w:sz w:val="22"/>
           <w:szCs w:val="22"/>
         </w:rPr>
+        <w:lastRenderedPageBreak/>
         <w:t xml:space="preserve">En esta </w:t>
       </w:r>
       <w:r>
@@ -3924,7 +3922,7 @@
       </w:r>
     </w:p>
     <w:sectPr>
-      <w:headerReference w:type="default" r:id="rId27"/>
+      <w:headerReference w:type="default" r:id="rId28"/>
       <w:pgSz w:w="11906" w:h="16838"/>
       <w:pgMar w:top="1701" w:right="1701" w:bottom="1701" w:left="1701" w:header="709" w:footer="0" w:gutter="0"/>
       <w:cols w:space="720"/>

</xml_diff>